<commit_message>
pridane komentare a zacata dokumentacia
</commit_message>
<xml_diff>
--- a/dokumentacia.docx
+++ b/dokumentacia.docx
@@ -4,20 +4,6 @@
   <w:body>
     <w:p>
       <w:pPr>
-        <w:rPr>
-          <w:rFonts w:ascii="Times New Roman" w:hAnsi="Times New Roman" w:cs="Times New Roman"/>
-        </w:rPr>
-      </w:pPr>
-    </w:p>
-    <w:p>
-      <w:pPr>
-        <w:rPr>
-          <w:rFonts w:ascii="Times New Roman" w:hAnsi="Times New Roman" w:cs="Times New Roman"/>
-        </w:rPr>
-      </w:pPr>
-    </w:p>
-    <w:p>
-      <w:pPr>
         <w:pStyle w:val="Zhlav"/>
         <w:jc w:val="center"/>
         <w:rPr>
@@ -51,43 +37,7 @@
           <w:sz w:val="36"/>
           <w:szCs w:val="36"/>
         </w:rPr>
-        <w:t xml:space="preserve">Fakulta </w:t>
-      </w:r>
-      <w:proofErr w:type="spellStart"/>
-      <w:r>
-        <w:rPr>
-          <w:rFonts w:ascii="Times New Roman" w:hAnsi="Times New Roman" w:cs="Times New Roman"/>
-          <w:sz w:val="36"/>
-          <w:szCs w:val="36"/>
-        </w:rPr>
-        <w:t>infromatiky</w:t>
-      </w:r>
-      <w:proofErr w:type="spellEnd"/>
-      <w:r>
-        <w:rPr>
-          <w:rFonts w:ascii="Times New Roman" w:hAnsi="Times New Roman" w:cs="Times New Roman"/>
-          <w:sz w:val="36"/>
-          <w:szCs w:val="36"/>
-        </w:rPr>
-        <w:t xml:space="preserve"> a </w:t>
-      </w:r>
-      <w:proofErr w:type="spellStart"/>
-      <w:r>
-        <w:rPr>
-          <w:rFonts w:ascii="Times New Roman" w:hAnsi="Times New Roman" w:cs="Times New Roman"/>
-          <w:sz w:val="36"/>
-          <w:szCs w:val="36"/>
-        </w:rPr>
-        <w:t>infromačných</w:t>
-      </w:r>
-      <w:proofErr w:type="spellEnd"/>
-      <w:r>
-        <w:rPr>
-          <w:rFonts w:ascii="Times New Roman" w:hAnsi="Times New Roman" w:cs="Times New Roman"/>
-          <w:sz w:val="36"/>
-          <w:szCs w:val="36"/>
-        </w:rPr>
-        <w:t xml:space="preserve"> technológií</w:t>
+        <w:t>Fakulta infromatiky a infromačných technológií</w:t>
       </w:r>
     </w:p>
     <w:p>
@@ -348,53 +298,31 @@
           <w:szCs w:val="24"/>
           <w:shd w:val="clear" w:color="auto" w:fill="FFFFFF"/>
         </w:rPr>
-        <w:t xml:space="preserve">Ing. Rastislav </w:t>
-      </w:r>
-      <w:proofErr w:type="spellStart"/>
-      <w:r>
-        <w:rPr>
-          <w:rFonts w:ascii="Times New Roman" w:hAnsi="Times New Roman" w:cs="Times New Roman"/>
-          <w:color w:val="000000"/>
+        <w:t>Ing. Rastislav Bencel, PhD.</w:t>
+      </w:r>
+    </w:p>
+    <w:p>
+      <w:pPr>
+        <w:rPr>
+          <w:rFonts w:ascii="Times New Roman" w:hAnsi="Times New Roman" w:cs="Times New Roman"/>
           <w:sz w:val="24"/>
           <w:szCs w:val="24"/>
-          <w:shd w:val="clear" w:color="auto" w:fill="FFFFFF"/>
-        </w:rPr>
-        <w:t>Bencel</w:t>
-      </w:r>
-      <w:proofErr w:type="spellEnd"/>
-      <w:r>
-        <w:rPr>
-          <w:rFonts w:ascii="Times New Roman" w:hAnsi="Times New Roman" w:cs="Times New Roman"/>
-          <w:color w:val="000000"/>
+        </w:rPr>
+      </w:pPr>
+      <w:r>
+        <w:rPr>
+          <w:rFonts w:ascii="Times New Roman" w:hAnsi="Times New Roman" w:cs="Times New Roman"/>
           <w:sz w:val="24"/>
           <w:szCs w:val="24"/>
-          <w:shd w:val="clear" w:color="auto" w:fill="FFFFFF"/>
-        </w:rPr>
-        <w:t>, PhD.</w:t>
-      </w:r>
-    </w:p>
-    <w:p>
-      <w:pPr>
+        </w:rPr>
+        <w:t xml:space="preserve">Cvičenie: </w:t>
+      </w:r>
+      <w:r>
         <w:rPr>
           <w:rFonts w:ascii="Times New Roman" w:hAnsi="Times New Roman" w:cs="Times New Roman"/>
           <w:sz w:val="24"/>
           <w:szCs w:val="24"/>
         </w:rPr>
-      </w:pPr>
-      <w:r>
-        <w:rPr>
-          <w:rFonts w:ascii="Times New Roman" w:hAnsi="Times New Roman" w:cs="Times New Roman"/>
-          <w:sz w:val="24"/>
-          <w:szCs w:val="24"/>
-        </w:rPr>
-        <w:t xml:space="preserve">Cvičenie: </w:t>
-      </w:r>
-      <w:r>
-        <w:rPr>
-          <w:rFonts w:ascii="Times New Roman" w:hAnsi="Times New Roman" w:cs="Times New Roman"/>
-          <w:sz w:val="24"/>
-          <w:szCs w:val="24"/>
-        </w:rPr>
         <w:t>Štvrtok 8:00</w:t>
       </w:r>
     </w:p>
@@ -409,6 +337,9 @@
     </w:p>
     <w:p>
       <w:r>
+        <w:rPr>
+          <w:noProof/>
+        </w:rPr>
         <w:drawing>
           <wp:inline distT="0" distB="0" distL="0" distR="0" wp14:anchorId="00DD5589" wp14:editId="4DC27186">
             <wp:extent cx="5760720" cy="6872605"/>
@@ -448,6 +379,9 @@
     </w:p>
     <w:p>
       <w:r>
+        <w:rPr>
+          <w:noProof/>
+        </w:rPr>
         <w:lastRenderedPageBreak/>
         <w:drawing>
           <wp:inline distT="0" distB="0" distL="0" distR="0" wp14:anchorId="39A3AC73" wp14:editId="1A76CD67">
@@ -492,6 +426,9 @@
         <w:t xml:space="preserve"> </w:t>
       </w:r>
       <w:r>
+        <w:rPr>
+          <w:noProof/>
+        </w:rPr>
         <w:lastRenderedPageBreak/>
         <w:drawing>
           <wp:inline distT="0" distB="0" distL="0" distR="0" wp14:anchorId="14B1E872" wp14:editId="235430B2">
@@ -552,38 +489,13 @@
         <w:t>Blokový návrh programu a koncepcia fungovanie riešenia</w:t>
       </w:r>
     </w:p>
-    <w:p/>
-    <w:p>
-      <w:pPr>
-        <w:pStyle w:val="Nadpis1"/>
-      </w:pPr>
-      <w:r>
-        <w:t>Mechanizmus analyzovanie rámcov</w:t>
-      </w:r>
-    </w:p>
-    <w:p>
-      <w:pPr>
-        <w:pStyle w:val="Nadpis1"/>
-      </w:pPr>
-    </w:p>
-    <w:p>
-      <w:pPr>
-        <w:pStyle w:val="Nadpis1"/>
-      </w:pPr>
-      <w:r>
-        <w:t>Príklad štruktúry externých súborov, pre určenie protokolov a portov</w:t>
-      </w:r>
-    </w:p>
-    <w:p>
-      <w:pPr>
-        <w:pStyle w:val="Nadpis1"/>
-      </w:pPr>
+    <w:p>
       <w:r>
         <w:drawing>
-          <wp:inline distT="0" distB="0" distL="0" distR="0" wp14:anchorId="2A1AD7FD" wp14:editId="62DCD35C">
-            <wp:extent cx="5001323" cy="1314633"/>
-            <wp:effectExtent l="0" t="0" r="8890" b="0"/>
-            <wp:docPr id="5" name="Obrázek 5"/>
+          <wp:inline distT="0" distB="0" distL="0" distR="0" wp14:anchorId="7F8CAE92" wp14:editId="531222C8">
+            <wp:extent cx="4744112" cy="5544324"/>
+            <wp:effectExtent l="0" t="0" r="0" b="0"/>
+            <wp:docPr id="13" name="Obrázek 13"/>
             <wp:cNvGraphicFramePr>
               <a:graphicFrameLocks xmlns:a="http://schemas.openxmlformats.org/drawingml/2006/main" noChangeAspect="1"/>
             </wp:cNvGraphicFramePr>
@@ -603,6 +515,207 @@
                   <pic:spPr>
                     <a:xfrm>
                       <a:off x="0" y="0"/>
+                      <a:ext cx="4744112" cy="5544324"/>
+                    </a:xfrm>
+                    <a:prstGeom prst="rect">
+                      <a:avLst/>
+                    </a:prstGeom>
+                  </pic:spPr>
+                </pic:pic>
+              </a:graphicData>
+            </a:graphic>
+          </wp:inline>
+        </w:drawing>
+      </w:r>
+    </w:p>
+    <w:p/>
+    <w:p/>
+    <w:p/>
+    <w:p/>
+    <w:p/>
+    <w:p/>
+    <w:p/>
+    <w:p/>
+    <w:p/>
+    <w:p/>
+    <w:p>
+      <w:r>
+        <w:lastRenderedPageBreak/>
+        <w:t>Rozhodovanie o type na 2 vrstve</w:t>
+      </w:r>
+    </w:p>
+    <w:p>
+      <w:r>
+        <w:rPr>
+          <w:noProof/>
+        </w:rPr>
+        <w:drawing>
+          <wp:inline distT="0" distB="0" distL="0" distR="0" wp14:anchorId="3606BEB8" wp14:editId="56F521A0">
+            <wp:extent cx="5760720" cy="3609975"/>
+            <wp:effectExtent l="0" t="0" r="0" b="9525"/>
+            <wp:docPr id="14" name="Obrázek 14"/>
+            <wp:cNvGraphicFramePr>
+              <a:graphicFrameLocks xmlns:a="http://schemas.openxmlformats.org/drawingml/2006/main" noChangeAspect="1"/>
+            </wp:cNvGraphicFramePr>
+            <a:graphic xmlns:a="http://schemas.openxmlformats.org/drawingml/2006/main">
+              <a:graphicData uri="http://schemas.openxmlformats.org/drawingml/2006/picture">
+                <pic:pic xmlns:pic="http://schemas.openxmlformats.org/drawingml/2006/picture">
+                  <pic:nvPicPr>
+                    <pic:cNvPr id="14" name="Obrázek 14"/>
+                    <pic:cNvPicPr/>
+                  </pic:nvPicPr>
+                  <pic:blipFill>
+                    <a:blip r:embed="rId10">
+                      <a:extLst>
+                        <a:ext uri="{28A0092B-C50C-407E-A947-70E740481C1C}">
+                          <a14:useLocalDpi xmlns:a14="http://schemas.microsoft.com/office/drawing/2010/main" val="0"/>
+                        </a:ext>
+                      </a:extLst>
+                    </a:blip>
+                    <a:stretch>
+                      <a:fillRect/>
+                    </a:stretch>
+                  </pic:blipFill>
+                  <pic:spPr>
+                    <a:xfrm>
+                      <a:off x="0" y="0"/>
+                      <a:ext cx="5760720" cy="3609975"/>
+                    </a:xfrm>
+                    <a:prstGeom prst="rect">
+                      <a:avLst/>
+                    </a:prstGeom>
+                  </pic:spPr>
+                </pic:pic>
+              </a:graphicData>
+            </a:graphic>
+          </wp:inline>
+        </w:drawing>
+      </w:r>
+    </w:p>
+    <w:p>
+      <w:r>
+        <w:t>Analýza ethernet rámca cez 3-4 vrstvu</w:t>
+      </w:r>
+    </w:p>
+    <w:p>
+      <w:r>
+        <w:rPr>
+          <w:noProof/>
+        </w:rPr>
+        <w:drawing>
+          <wp:inline distT="0" distB="0" distL="0" distR="0" wp14:anchorId="63A52365" wp14:editId="6329592C">
+            <wp:extent cx="5760720" cy="4403090"/>
+            <wp:effectExtent l="0" t="0" r="0" b="0"/>
+            <wp:docPr id="15" name="Obrázek 15"/>
+            <wp:cNvGraphicFramePr>
+              <a:graphicFrameLocks xmlns:a="http://schemas.openxmlformats.org/drawingml/2006/main" noChangeAspect="1"/>
+            </wp:cNvGraphicFramePr>
+            <a:graphic xmlns:a="http://schemas.openxmlformats.org/drawingml/2006/main">
+              <a:graphicData uri="http://schemas.openxmlformats.org/drawingml/2006/picture">
+                <pic:pic xmlns:pic="http://schemas.openxmlformats.org/drawingml/2006/picture">
+                  <pic:nvPicPr>
+                    <pic:cNvPr id="15" name="Obrázek 15"/>
+                    <pic:cNvPicPr/>
+                  </pic:nvPicPr>
+                  <pic:blipFill>
+                    <a:blip r:embed="rId11">
+                      <a:extLst>
+                        <a:ext uri="{28A0092B-C50C-407E-A947-70E740481C1C}">
+                          <a14:useLocalDpi xmlns:a14="http://schemas.microsoft.com/office/drawing/2010/main" val="0"/>
+                        </a:ext>
+                      </a:extLst>
+                    </a:blip>
+                    <a:stretch>
+                      <a:fillRect/>
+                    </a:stretch>
+                  </pic:blipFill>
+                  <pic:spPr>
+                    <a:xfrm>
+                      <a:off x="0" y="0"/>
+                      <a:ext cx="5760720" cy="4403090"/>
+                    </a:xfrm>
+                    <a:prstGeom prst="rect">
+                      <a:avLst/>
+                    </a:prstGeom>
+                  </pic:spPr>
+                </pic:pic>
+              </a:graphicData>
+            </a:graphic>
+          </wp:inline>
+        </w:drawing>
+      </w:r>
+    </w:p>
+    <w:p>
+      <w:pPr>
+        <w:pStyle w:val="Nadpis1"/>
+      </w:pPr>
+      <w:r>
+        <w:lastRenderedPageBreak/>
+        <w:t>Mechanizmus analyzovanie rámcov</w:t>
+      </w:r>
+    </w:p>
+    <w:p>
+      <w:pPr>
+        <w:pStyle w:val="Nadpis1"/>
+      </w:pPr>
+    </w:p>
+    <w:p>
+      <w:pPr>
+        <w:pStyle w:val="Nadpis1"/>
+      </w:pPr>
+      <w:r>
+        <w:t>Príklad štruktúry externých súborov, pre určenie protokolov a</w:t>
+      </w:r>
+      <w:r>
+        <w:t> </w:t>
+      </w:r>
+      <w:r>
+        <w:t>portov</w:t>
+      </w:r>
+    </w:p>
+    <w:p>
+      <w:r>
+        <w:t xml:space="preserve">Štruktúra súboru </w:t>
+      </w:r>
+      <w:r>
+        <w:t>messages</w:t>
+      </w:r>
+      <w:r>
+        <w:t>.txt</w:t>
+      </w:r>
+    </w:p>
+    <w:p>
+      <w:pPr>
+        <w:pStyle w:val="Nadpis1"/>
+      </w:pPr>
+      <w:r>
+        <w:rPr>
+          <w:noProof/>
+        </w:rPr>
+        <w:drawing>
+          <wp:inline distT="0" distB="0" distL="0" distR="0" wp14:anchorId="2A1AD7FD" wp14:editId="62DCD35C">
+            <wp:extent cx="5001323" cy="1314633"/>
+            <wp:effectExtent l="0" t="0" r="8890" b="0"/>
+            <wp:docPr id="5" name="Obrázek 5"/>
+            <wp:cNvGraphicFramePr>
+              <a:graphicFrameLocks xmlns:a="http://schemas.openxmlformats.org/drawingml/2006/main" noChangeAspect="1"/>
+            </wp:cNvGraphicFramePr>
+            <a:graphic xmlns:a="http://schemas.openxmlformats.org/drawingml/2006/main">
+              <a:graphicData uri="http://schemas.openxmlformats.org/drawingml/2006/picture">
+                <pic:pic xmlns:pic="http://schemas.openxmlformats.org/drawingml/2006/picture">
+                  <pic:nvPicPr>
+                    <pic:cNvPr id="1" name=""/>
+                    <pic:cNvPicPr/>
+                  </pic:nvPicPr>
+                  <pic:blipFill>
+                    <a:blip r:embed="rId12"/>
+                    <a:stretch>
+                      <a:fillRect/>
+                    </a:stretch>
+                  </pic:blipFill>
+                  <pic:spPr>
+                    <a:xfrm>
+                      <a:off x="0" y="0"/>
                       <a:ext cx="5001323" cy="1314633"/>
                     </a:xfrm>
                     <a:prstGeom prst="rect">
@@ -619,31 +732,7 @@
     <w:p/>
     <w:p>
       <w:r>
-        <w:t xml:space="preserve">Príklad štruktúry súbory obsahujúceho </w:t>
-      </w:r>
-      <w:proofErr w:type="spellStart"/>
-      <w:r>
-        <w:t>icmp</w:t>
-      </w:r>
-      <w:proofErr w:type="spellEnd"/>
-      <w:r>
-        <w:t xml:space="preserve"> správy prvé </w:t>
-      </w:r>
-      <w:proofErr w:type="spellStart"/>
-      <w:r>
-        <w:t>čislo</w:t>
-      </w:r>
-      <w:proofErr w:type="spellEnd"/>
-      <w:r>
-        <w:t xml:space="preserve"> v riadku definuje ICMP type a druhé ICMP </w:t>
-      </w:r>
-      <w:proofErr w:type="spellStart"/>
-      <w:r>
-        <w:t>code</w:t>
-      </w:r>
-      <w:proofErr w:type="spellEnd"/>
-      <w:r>
-        <w:t xml:space="preserve"> nasledovaný samotným obsahom správy</w:t>
+        <w:t>Príklad štruktúry súbory obsahujúceho icmp správy prvé čislo v riadku definuje ICMP type a druhé ICMP code nasledovaný samotným obsahom správy</w:t>
       </w:r>
       <w:r>
         <w:t>. Obe čísla sú v decimálnom tvare.</w:t>
@@ -651,6 +740,29 @@
     </w:p>
     <w:p>
       <w:r>
+        <w:t>š</w:t>
+      </w:r>
+      <w:r>
+        <w:t>trukt</w:t>
+      </w:r>
+      <w:r>
+        <w:t>ú</w:t>
+      </w:r>
+      <w:r>
+        <w:t>ra s</w:t>
+      </w:r>
+      <w:r>
+        <w:t>ú</w:t>
+      </w:r>
+      <w:r>
+        <w:t>boru protokoly1.txt</w:t>
+      </w:r>
+    </w:p>
+    <w:p>
+      <w:r>
+        <w:rPr>
+          <w:noProof/>
+        </w:rPr>
         <w:drawing>
           <wp:inline distT="0" distB="0" distL="0" distR="0" wp14:anchorId="7B7574E8" wp14:editId="6412E795">
             <wp:extent cx="2838846" cy="4267796"/>
@@ -667,7 +779,7 @@
                     <pic:cNvPicPr/>
                   </pic:nvPicPr>
                   <pic:blipFill>
-                    <a:blip r:embed="rId10"/>
+                    <a:blip r:embed="rId13"/>
                     <a:stretch>
                       <a:fillRect/>
                     </a:stretch>
@@ -699,6 +811,29 @@
     <w:p>
       <w:r>
         <w:lastRenderedPageBreak/>
+        <w:t>š</w:t>
+      </w:r>
+      <w:r>
+        <w:t>trukt</w:t>
+      </w:r>
+      <w:r>
+        <w:t>ú</w:t>
+      </w:r>
+      <w:r>
+        <w:t>ra s</w:t>
+      </w:r>
+      <w:r>
+        <w:t>ú</w:t>
+      </w:r>
+      <w:r>
+        <w:t>boru cisla.txt</w:t>
+      </w:r>
+    </w:p>
+    <w:p>
+      <w:r>
+        <w:rPr>
+          <w:noProof/>
+        </w:rPr>
         <w:drawing>
           <wp:inline distT="0" distB="0" distL="0" distR="0" wp14:anchorId="11D19D9C" wp14:editId="31981668">
             <wp:extent cx="1162212" cy="2734057"/>
@@ -715,7 +850,7 @@
                     <pic:cNvPicPr/>
                   </pic:nvPicPr>
                   <pic:blipFill>
-                    <a:blip r:embed="rId11"/>
+                    <a:blip r:embed="rId14"/>
                     <a:stretch>
                       <a:fillRect/>
                     </a:stretch>
@@ -738,23 +873,7 @@
     </w:p>
     <w:p>
       <w:r>
-        <w:t xml:space="preserve">Príklad štruktúry súboru na priradenie čísla protokolu k názvu. Použité </w:t>
-      </w:r>
-      <w:proofErr w:type="spellStart"/>
-      <w:r>
-        <w:t>najmé</w:t>
-      </w:r>
-      <w:proofErr w:type="spellEnd"/>
-      <w:r>
-        <w:t xml:space="preserve"> pri </w:t>
-      </w:r>
-      <w:proofErr w:type="spellStart"/>
-      <w:r>
-        <w:t>modvypisi</w:t>
-      </w:r>
-      <w:proofErr w:type="spellEnd"/>
-      <w:r>
-        <w:t>(4 - 9)</w:t>
+        <w:t>Príklad štruktúry súboru na priradenie čísla protokolu k názvu. Použité najmé pri modvypisi(4 - 9)</w:t>
       </w:r>
     </w:p>
     <w:p>
@@ -771,9 +890,273 @@
       </w:r>
     </w:p>
     <w:p>
+      <w:r>
+        <w:t xml:space="preserve">Pred samotným spustením programu je potrebné vytvoriť 3 pomocné textové súbory. Prípadne skontrolovať správnosť ich názvu v programe. </w:t>
+      </w:r>
+      <w:r>
+        <w:t xml:space="preserve"> </w:t>
+      </w:r>
+    </w:p>
+    <w:p>
+      <w:r>
+        <w:drawing>
+          <wp:inline distT="0" distB="0" distL="0" distR="0" wp14:anchorId="3A77976B" wp14:editId="18F8B34C">
+            <wp:extent cx="3343742" cy="400106"/>
+            <wp:effectExtent l="0" t="0" r="0" b="0"/>
+            <wp:docPr id="12" name="Obrázek 12"/>
+            <wp:cNvGraphicFramePr>
+              <a:graphicFrameLocks xmlns:a="http://schemas.openxmlformats.org/drawingml/2006/main" noChangeAspect="1"/>
+            </wp:cNvGraphicFramePr>
+            <a:graphic xmlns:a="http://schemas.openxmlformats.org/drawingml/2006/main">
+              <a:graphicData uri="http://schemas.openxmlformats.org/drawingml/2006/picture">
+                <pic:pic xmlns:pic="http://schemas.openxmlformats.org/drawingml/2006/picture">
+                  <pic:nvPicPr>
+                    <pic:cNvPr id="1" name=""/>
+                    <pic:cNvPicPr/>
+                  </pic:nvPicPr>
+                  <pic:blipFill>
+                    <a:blip r:embed="rId15"/>
+                    <a:stretch>
+                      <a:fillRect/>
+                    </a:stretch>
+                  </pic:blipFill>
+                  <pic:spPr>
+                    <a:xfrm>
+                      <a:off x="0" y="0"/>
+                      <a:ext cx="3343742" cy="400106"/>
+                    </a:xfrm>
+                    <a:prstGeom prst="rect">
+                      <a:avLst/>
+                    </a:prstGeom>
+                  </pic:spPr>
+                </pic:pic>
+              </a:graphicData>
+            </a:graphic>
+          </wp:inline>
+        </w:drawing>
+      </w:r>
+    </w:p>
+    <w:p>
+      <w:r>
+        <w:t xml:space="preserve">Ďalej treba nastaviť do premennej filepath cestu k .pcap súborom, ktoré chceme analyzovať. Momentálne je nastavená tak, aby program hľadal názov .pcap súboru zo vstupu v priečinku pcap nachádzajúcom  sa v aktuálnom adresári. </w:t>
+      </w:r>
+    </w:p>
+    <w:p>
+      <w:r>
+        <w:drawing>
+          <wp:inline distT="0" distB="0" distL="0" distR="0" wp14:anchorId="53949B6B" wp14:editId="071B42DF">
+            <wp:extent cx="1895740" cy="133369"/>
+            <wp:effectExtent l="0" t="0" r="0" b="0"/>
+            <wp:docPr id="11" name="Obrázek 11"/>
+            <wp:cNvGraphicFramePr>
+              <a:graphicFrameLocks xmlns:a="http://schemas.openxmlformats.org/drawingml/2006/main" noChangeAspect="1"/>
+            </wp:cNvGraphicFramePr>
+            <a:graphic xmlns:a="http://schemas.openxmlformats.org/drawingml/2006/main">
+              <a:graphicData uri="http://schemas.openxmlformats.org/drawingml/2006/picture">
+                <pic:pic xmlns:pic="http://schemas.openxmlformats.org/drawingml/2006/picture">
+                  <pic:nvPicPr>
+                    <pic:cNvPr id="1" name=""/>
+                    <pic:cNvPicPr/>
+                  </pic:nvPicPr>
+                  <pic:blipFill>
+                    <a:blip r:embed="rId16"/>
+                    <a:stretch>
+                      <a:fillRect/>
+                    </a:stretch>
+                  </pic:blipFill>
+                  <pic:spPr>
+                    <a:xfrm>
+                      <a:off x="0" y="0"/>
+                      <a:ext cx="1895740" cy="133369"/>
+                    </a:xfrm>
+                    <a:prstGeom prst="rect">
+                      <a:avLst/>
+                    </a:prstGeom>
+                  </pic:spPr>
+                </pic:pic>
+              </a:graphicData>
+            </a:graphic>
+          </wp:inline>
+        </w:drawing>
+      </w:r>
+    </w:p>
+    <w:p/>
+    <w:p>
       <w:pPr>
         <w:pStyle w:val="Nadpis1"/>
       </w:pPr>
+      <w:r>
+        <w:lastRenderedPageBreak/>
+        <w:drawing>
+          <wp:inline distT="0" distB="0" distL="0" distR="0" wp14:anchorId="486E0DA6" wp14:editId="6401B92F">
+            <wp:extent cx="5760720" cy="3516630"/>
+            <wp:effectExtent l="0" t="0" r="0" b="7620"/>
+            <wp:docPr id="8" name="Obrázek 8"/>
+            <wp:cNvGraphicFramePr>
+              <a:graphicFrameLocks xmlns:a="http://schemas.openxmlformats.org/drawingml/2006/main" noChangeAspect="1"/>
+            </wp:cNvGraphicFramePr>
+            <a:graphic xmlns:a="http://schemas.openxmlformats.org/drawingml/2006/main">
+              <a:graphicData uri="http://schemas.openxmlformats.org/drawingml/2006/picture">
+                <pic:pic xmlns:pic="http://schemas.openxmlformats.org/drawingml/2006/picture">
+                  <pic:nvPicPr>
+                    <pic:cNvPr id="1" name=""/>
+                    <pic:cNvPicPr/>
+                  </pic:nvPicPr>
+                  <pic:blipFill>
+                    <a:blip r:embed="rId17"/>
+                    <a:stretch>
+                      <a:fillRect/>
+                    </a:stretch>
+                  </pic:blipFill>
+                  <pic:spPr>
+                    <a:xfrm>
+                      <a:off x="0" y="0"/>
+                      <a:ext cx="5760720" cy="3516630"/>
+                    </a:xfrm>
+                    <a:prstGeom prst="rect">
+                      <a:avLst/>
+                    </a:prstGeom>
+                  </pic:spPr>
+                </pic:pic>
+              </a:graphicData>
+            </a:graphic>
+          </wp:inline>
+        </w:drawing>
+      </w:r>
+    </w:p>
+    <w:p>
+      <w:r>
+        <w:t>Po spustení programu možno zadať názov súboru, ktorí chceme analyzovať a následne aj jeho mód výpisu</w:t>
+      </w:r>
+      <w:r>
+        <w:t xml:space="preserve"> pre príslušný výpis ako vidieť na obrázku</w:t>
+      </w:r>
+      <w:r>
+        <w:t xml:space="preserve">. </w:t>
+      </w:r>
+      <w:r>
+        <w:t xml:space="preserve"> Pre zvolenie módu 1,2,3 program vypíše vždy všetky požiadavky zo zadanie v bodoch 1 až 3. </w:t>
+      </w:r>
+      <w:r>
+        <w:t xml:space="preserve">Teda vypíše všetky rámce analyzované cez 2-4 vrstvu a na konci sú uvedené ip adresy prijímajúcich uzlov. </w:t>
+      </w:r>
+      <w:r>
+        <w:t xml:space="preserve">Následne pre jednotlivé konkrétne módy vypíše len konkrétnu komunikáciu. </w:t>
+      </w:r>
+    </w:p>
+    <w:p>
+      <w:r>
+        <w:t>Pri výpisoch 4-9 je najskôr vypísaná kompletná a následne nekompletná komunikácia.(Ak sa také nachádzajú v analyzovanom súbore)</w:t>
+      </w:r>
+    </w:p>
+    <w:p>
+      <w:r>
+        <w:t>TFTP 10 vypíše len jednu TFTP komunikáciu</w:t>
+      </w:r>
+    </w:p>
+    <w:p>
+      <w:r>
+        <w:t>TFTP 13 vypíše všetky TFTP komunikácie po jednotlivých komunikáciach.</w:t>
+      </w:r>
+    </w:p>
+    <w:p>
+      <w:r>
+        <w:t>Pri ARP výpise je pre každý request reply uvedené do ktorej komunikácie patria.</w:t>
+      </w:r>
+    </w:p>
+    <w:p>
+      <w:r>
+        <w:lastRenderedPageBreak/>
+        <w:drawing>
+          <wp:inline distT="0" distB="0" distL="0" distR="0" wp14:anchorId="51FB594F" wp14:editId="4398E5E1">
+            <wp:extent cx="5760720" cy="3531235"/>
+            <wp:effectExtent l="0" t="0" r="0" b="0"/>
+            <wp:docPr id="9" name="Obrázek 9"/>
+            <wp:cNvGraphicFramePr>
+              <a:graphicFrameLocks xmlns:a="http://schemas.openxmlformats.org/drawingml/2006/main" noChangeAspect="1"/>
+            </wp:cNvGraphicFramePr>
+            <a:graphic xmlns:a="http://schemas.openxmlformats.org/drawingml/2006/main">
+              <a:graphicData uri="http://schemas.openxmlformats.org/drawingml/2006/picture">
+                <pic:pic xmlns:pic="http://schemas.openxmlformats.org/drawingml/2006/picture">
+                  <pic:nvPicPr>
+                    <pic:cNvPr id="1" name=""/>
+                    <pic:cNvPicPr/>
+                  </pic:nvPicPr>
+                  <pic:blipFill>
+                    <a:blip r:embed="rId18"/>
+                    <a:stretch>
+                      <a:fillRect/>
+                    </a:stretch>
+                  </pic:blipFill>
+                  <pic:spPr>
+                    <a:xfrm>
+                      <a:off x="0" y="0"/>
+                      <a:ext cx="5760720" cy="3531235"/>
+                    </a:xfrm>
+                    <a:prstGeom prst="rect">
+                      <a:avLst/>
+                    </a:prstGeom>
+                  </pic:spPr>
+                </pic:pic>
+              </a:graphicData>
+            </a:graphic>
+          </wp:inline>
+        </w:drawing>
+      </w:r>
+    </w:p>
+    <w:p>
+      <w:r>
+        <w:t>Po zadaní módu výpisu program spracuje súbor a výpis zapíše do súboru output x(kde x je číslo súboru). Z každým ďalším načítaním a výpisom sa číslo x o jedna zväčší teda je zápis vykonaný vždy do ďaľšieho súboru.</w:t>
+      </w:r>
+    </w:p>
+    <w:p>
+      <w:r>
+        <w:drawing>
+          <wp:inline distT="0" distB="0" distL="0" distR="0" wp14:anchorId="5D4F2B4F" wp14:editId="37E2FB61">
+            <wp:extent cx="5760720" cy="2315845"/>
+            <wp:effectExtent l="0" t="0" r="0" b="8255"/>
+            <wp:docPr id="10" name="Obrázek 10"/>
+            <wp:cNvGraphicFramePr>
+              <a:graphicFrameLocks xmlns:a="http://schemas.openxmlformats.org/drawingml/2006/main" noChangeAspect="1"/>
+            </wp:cNvGraphicFramePr>
+            <a:graphic xmlns:a="http://schemas.openxmlformats.org/drawingml/2006/main">
+              <a:graphicData uri="http://schemas.openxmlformats.org/drawingml/2006/picture">
+                <pic:pic xmlns:pic="http://schemas.openxmlformats.org/drawingml/2006/picture">
+                  <pic:nvPicPr>
+                    <pic:cNvPr id="1" name=""/>
+                    <pic:cNvPicPr/>
+                  </pic:nvPicPr>
+                  <pic:blipFill>
+                    <a:blip r:embed="rId19"/>
+                    <a:stretch>
+                      <a:fillRect/>
+                    </a:stretch>
+                  </pic:blipFill>
+                  <pic:spPr>
+                    <a:xfrm>
+                      <a:off x="0" y="0"/>
+                      <a:ext cx="5760720" cy="2315845"/>
+                    </a:xfrm>
+                    <a:prstGeom prst="rect">
+                      <a:avLst/>
+                    </a:prstGeom>
+                  </pic:spPr>
+                </pic:pic>
+              </a:graphicData>
+            </a:graphic>
+          </wp:inline>
+        </w:drawing>
+      </w:r>
+    </w:p>
+    <w:p>
+      <w:r>
+        <w:t xml:space="preserve">Ak chceme program ukončiť možno zadať ľubovoľný názov súboru a následne ako mód výpisu zvoliť </w:t>
+      </w:r>
+    </w:p>
+    <w:p>
+      <w:r>
+        <w:t xml:space="preserve">-1. V prípade ak sme omylom zadali nesprávny názov súboru treba zadať nejaký mód výpisu(okrem    -1). Program sa následne automaticky opäť dopytuje na názov súboru na spracovanie. </w:t>
+      </w:r>
     </w:p>
     <w:p>
       <w:pPr>
@@ -785,141 +1168,47 @@
     </w:p>
     <w:p>
       <w:r>
-        <w:t xml:space="preserve">Program som vytvoril v prostredí </w:t>
-      </w:r>
-      <w:proofErr w:type="spellStart"/>
-      <w:r>
-        <w:t>Dev-Cpp</w:t>
-      </w:r>
-      <w:proofErr w:type="spellEnd"/>
-      <w:r>
-        <w:t xml:space="preserve"> 5.11</w:t>
-      </w:r>
-      <w:r>
-        <w:t xml:space="preserve"> s použitím 32-bit verzie TGM-GCC </w:t>
-      </w:r>
-      <w:proofErr w:type="spellStart"/>
-      <w:r>
-        <w:t>compileru</w:t>
-      </w:r>
-      <w:proofErr w:type="spellEnd"/>
+        <w:t>Program som vytvoril v prostredí Dev-Cpp 5.11</w:t>
+      </w:r>
+      <w:r>
+        <w:t xml:space="preserve"> s použitím 32-bit verzie TGM-GCC compileru</w:t>
+      </w:r>
       <w:r>
         <w:t xml:space="preserve">. </w:t>
       </w:r>
       <w:r>
-        <w:t xml:space="preserve">Predtým som si na </w:t>
-      </w:r>
-      <w:proofErr w:type="spellStart"/>
-      <w:r>
-        <w:t>windowse</w:t>
-      </w:r>
-      <w:proofErr w:type="spellEnd"/>
-      <w:r>
-        <w:t xml:space="preserve"> musel nainštalovať knižnicu </w:t>
-      </w:r>
-      <w:proofErr w:type="spellStart"/>
-      <w:r>
-        <w:t>pcap</w:t>
-      </w:r>
-      <w:proofErr w:type="spellEnd"/>
-      <w:r>
-        <w:t xml:space="preserve">(automaticky spolu s </w:t>
-      </w:r>
-      <w:proofErr w:type="spellStart"/>
-      <w:r>
-        <w:t>wiresharkom</w:t>
-      </w:r>
-      <w:proofErr w:type="spellEnd"/>
-      <w:r>
-        <w:t>)</w:t>
+        <w:t>Predtým som si na windowse musel nainštalovať knižnicu pcap</w:t>
+      </w:r>
+      <w:r>
+        <w:t>(automaticky spolu s wiresharkom)</w:t>
       </w:r>
       <w:r>
         <w:t xml:space="preserve">.  </w:t>
       </w:r>
       <w:r>
-        <w:t xml:space="preserve">Program </w:t>
-      </w:r>
-      <w:proofErr w:type="spellStart"/>
-      <w:r>
-        <w:t>wireshark</w:t>
-      </w:r>
-      <w:proofErr w:type="spellEnd"/>
-      <w:r>
-        <w:t xml:space="preserve"> som používal pri kontrole správností výpisu môjho programu. </w:t>
-      </w:r>
-    </w:p>
-    <w:p>
-      <w:r>
-        <w:t xml:space="preserve">Následne som podľa návodu vytvoril projekt, s príslušnými parametrami, ktorí umožňuje využitie funkcionalít z knižnice </w:t>
-      </w:r>
-      <w:proofErr w:type="spellStart"/>
-      <w:r>
-        <w:t>pcap.h</w:t>
-      </w:r>
-      <w:proofErr w:type="spellEnd"/>
-      <w:r>
-        <w:t xml:space="preserve"> potrebných na otvorenie  .</w:t>
-      </w:r>
-      <w:proofErr w:type="spellStart"/>
-      <w:r>
-        <w:t>pcap</w:t>
-      </w:r>
-      <w:proofErr w:type="spellEnd"/>
-      <w:r>
-        <w:t xml:space="preserve"> súborov</w:t>
+        <w:t xml:space="preserve">Program wireshark som používal pri kontrole správností výpisu môjho programu. </w:t>
+      </w:r>
+    </w:p>
+    <w:p>
+      <w:r>
+        <w:lastRenderedPageBreak/>
+        <w:t>Následne som podľa návodu vytvoril projekt, s príslušnými parametrami, ktorí umožňuje využitie funkcionalít z knižnice pcap.h</w:t>
+      </w:r>
+      <w:r>
+        <w:t xml:space="preserve"> potrebných na otvorenie  .pcap súborov</w:t>
       </w:r>
       <w:r>
         <w:t>.</w:t>
       </w:r>
       <w:r>
-        <w:t xml:space="preserve"> Program možno následne štandardne spustiť na (</w:t>
-      </w:r>
-      <w:proofErr w:type="spellStart"/>
-      <w:r>
-        <w:t>windows</w:t>
-      </w:r>
-      <w:proofErr w:type="spellEnd"/>
-      <w:r>
-        <w:t>) zariadení ak ho otvoríme v </w:t>
-      </w:r>
-      <w:proofErr w:type="spellStart"/>
-      <w:r>
-        <w:t>Dev-Cpp</w:t>
-      </w:r>
-      <w:proofErr w:type="spellEnd"/>
-      <w:r>
-        <w:t xml:space="preserve"> </w:t>
-      </w:r>
-      <w:proofErr w:type="spellStart"/>
-      <w:r>
-        <w:t>prostrí</w:t>
-      </w:r>
-      <w:proofErr w:type="spellEnd"/>
-      <w:r>
-        <w:t xml:space="preserve"> ako </w:t>
-      </w:r>
-      <w:proofErr w:type="spellStart"/>
-      <w:r>
-        <w:t>Dev</w:t>
-      </w:r>
-      <w:proofErr w:type="spellEnd"/>
-      <w:r>
-        <w:t xml:space="preserve">-C++ </w:t>
-      </w:r>
-      <w:proofErr w:type="spellStart"/>
-      <w:r>
-        <w:t>project</w:t>
-      </w:r>
-      <w:proofErr w:type="spellEnd"/>
-      <w:r>
-        <w:t>.</w:t>
+        <w:t xml:space="preserve"> Program možno následne štandardne spustiť na (windows) zariadení ak ho otvoríme v Dev-Cpp prostrí ako Dev-C++ project.</w:t>
       </w:r>
     </w:p>
     <w:p>
       <w:r>
         <w:t xml:space="preserve">návod: </w:t>
       </w:r>
-      <w:hyperlink r:id="rId12" w:history="1">
+      <w:hyperlink r:id="rId20" w:history="1">
         <w:r>
           <w:rPr>
             <w:rStyle w:val="Hypertextovodkaz"/>
@@ -928,27 +1217,7 @@
             <w:szCs w:val="23"/>
             <w:shd w:val="clear" w:color="auto" w:fill="F1F0F0"/>
           </w:rPr>
-          <w:t>https://</w:t>
-        </w:r>
-        <w:r>
-          <w:rPr>
-            <w:rStyle w:val="Hypertextovodkaz"/>
-            <w:rFonts w:ascii="Segoe UI" w:hAnsi="Segoe UI" w:cs="Segoe UI"/>
-            <w:sz w:val="23"/>
-            <w:szCs w:val="23"/>
-            <w:shd w:val="clear" w:color="auto" w:fill="F1F0F0"/>
-          </w:rPr>
-          <w:t>w</w:t>
-        </w:r>
-        <w:r>
-          <w:rPr>
-            <w:rStyle w:val="Hypertextovodkaz"/>
-            <w:rFonts w:ascii="Segoe UI" w:hAnsi="Segoe UI" w:cs="Segoe UI"/>
-            <w:sz w:val="23"/>
-            <w:szCs w:val="23"/>
-            <w:shd w:val="clear" w:color="auto" w:fill="F1F0F0"/>
-          </w:rPr>
-          <w:t>ww.csie.nuk.edu.tw/~wuch/course/csc521/lab/ex1-winpcap/</w:t>
+          <w:t>https://www.csie.nuk.edu.tw/~wuch/course/csc521/lab/ex1-winpcap/</w:t>
         </w:r>
       </w:hyperlink>
     </w:p>
@@ -1136,6 +1405,7 @@
     <w:lsdException w:name="HTML Sample" w:semiHidden="1" w:unhideWhenUsed="1"/>
     <w:lsdException w:name="HTML Typewriter" w:semiHidden="1" w:unhideWhenUsed="1"/>
     <w:lsdException w:name="HTML Variable" w:semiHidden="1" w:unhideWhenUsed="1"/>
+    <w:lsdException w:name="Normal Table" w:semiHidden="1" w:unhideWhenUsed="1"/>
     <w:lsdException w:name="annotation subject" w:semiHidden="1" w:unhideWhenUsed="1"/>
     <w:lsdException w:name="No List" w:semiHidden="1" w:unhideWhenUsed="1"/>
     <w:lsdException w:name="Outline List 1" w:semiHidden="1" w:unhideWhenUsed="1"/>
@@ -1182,8 +1452,10 @@
     <w:lsdException w:name="Table Subtle 2" w:semiHidden="1" w:unhideWhenUsed="1"/>
     <w:lsdException w:name="Table Web 1" w:semiHidden="1" w:unhideWhenUsed="1"/>
     <w:lsdException w:name="Table Web 2" w:semiHidden="1" w:unhideWhenUsed="1"/>
+    <w:lsdException w:name="Table Web 3" w:semiHidden="1" w:unhideWhenUsed="1"/>
     <w:lsdException w:name="Balloon Text" w:semiHidden="1" w:unhideWhenUsed="1"/>
     <w:lsdException w:name="Table Grid" w:uiPriority="39"/>
+    <w:lsdException w:name="Table Theme" w:semiHidden="1" w:unhideWhenUsed="1"/>
     <w:lsdException w:name="Placeholder Text" w:semiHidden="1"/>
     <w:lsdException w:name="No Spacing" w:uiPriority="1" w:qFormat="1"/>
     <w:lsdException w:name="Light Shading" w:uiPriority="60"/>

</xml_diff>

<commit_message>
pridane pripravy doimplementacie uprava podmienky kompletnosti komunikacie
</commit_message>
<xml_diff>
--- a/dokumentacia.docx
+++ b/dokumentacia.docx
@@ -345,49 +345,6 @@
             <wp:extent cx="5760720" cy="6872605"/>
             <wp:effectExtent l="0" t="0" r="0" b="4445"/>
             <wp:docPr id="1" name="Obrázek 1"/>
-            <wp:cNvGraphicFramePr>
-              <a:graphicFrameLocks xmlns:a="http://schemas.openxmlformats.org/drawingml/2006/main" noChangeAspect="1"/>
-            </wp:cNvGraphicFramePr>
-            <a:graphic xmlns:a="http://schemas.openxmlformats.org/drawingml/2006/main">
-              <a:graphicData uri="http://schemas.openxmlformats.org/drawingml/2006/picture">
-                <pic:pic xmlns:pic="http://schemas.openxmlformats.org/drawingml/2006/picture">
-                  <pic:nvPicPr>
-                    <pic:cNvPr id="1" name=""/>
-                    <pic:cNvPicPr/>
-                  </pic:nvPicPr>
-                  <pic:blipFill>
-                    <a:blip r:embed="rId6"/>
-                    <a:stretch>
-                      <a:fillRect/>
-                    </a:stretch>
-                  </pic:blipFill>
-                  <pic:spPr>
-                    <a:xfrm>
-                      <a:off x="0" y="0"/>
-                      <a:ext cx="5760720" cy="6872605"/>
-                    </a:xfrm>
-                    <a:prstGeom prst="rect">
-                      <a:avLst/>
-                    </a:prstGeom>
-                  </pic:spPr>
-                </pic:pic>
-              </a:graphicData>
-            </a:graphic>
-          </wp:inline>
-        </w:drawing>
-      </w:r>
-    </w:p>
-    <w:p>
-      <w:r>
-        <w:rPr>
-          <w:noProof/>
-        </w:rPr>
-        <w:lastRenderedPageBreak/>
-        <w:drawing>
-          <wp:inline distT="0" distB="0" distL="0" distR="0" wp14:anchorId="39A3AC73" wp14:editId="1A76CD67">
-            <wp:extent cx="5760720" cy="7486015"/>
-            <wp:effectExtent l="0" t="0" r="0" b="635"/>
-            <wp:docPr id="3" name="Obrázek 3"/>
             <wp:cNvGraphicFramePr>
               <a:graphicFrameLocks xmlns:a="http://schemas.openxmlformats.org/drawingml/2006/main" noChangeAspect="1"/>
             </wp:cNvGraphicFramePr>
@@ -407,7 +364,7 @@
                   <pic:spPr>
                     <a:xfrm>
                       <a:off x="0" y="0"/>
-                      <a:ext cx="5760720" cy="7486015"/>
+                      <a:ext cx="5760720" cy="6872605"/>
                     </a:xfrm>
                     <a:prstGeom prst="rect">
                       <a:avLst/>
@@ -419,22 +376,18 @@
           </wp:inline>
         </w:drawing>
       </w:r>
-      <w:r>
-        <w:rPr>
-          <w:noProof/>
-        </w:rPr>
-        <w:t xml:space="preserve"> </w:t>
-      </w:r>
+    </w:p>
+    <w:p>
       <w:r>
         <w:rPr>
           <w:noProof/>
         </w:rPr>
         <w:lastRenderedPageBreak/>
         <w:drawing>
-          <wp:inline distT="0" distB="0" distL="0" distR="0" wp14:anchorId="14B1E872" wp14:editId="235430B2">
-            <wp:extent cx="5760720" cy="5860415"/>
-            <wp:effectExtent l="0" t="0" r="0" b="6985"/>
-            <wp:docPr id="4" name="Obrázek 4"/>
+          <wp:inline distT="0" distB="0" distL="0" distR="0" wp14:anchorId="39A3AC73" wp14:editId="1A76CD67">
+            <wp:extent cx="5760720" cy="7486015"/>
+            <wp:effectExtent l="0" t="0" r="0" b="635"/>
+            <wp:docPr id="3" name="Obrázek 3"/>
             <wp:cNvGraphicFramePr>
               <a:graphicFrameLocks xmlns:a="http://schemas.openxmlformats.org/drawingml/2006/main" noChangeAspect="1"/>
             </wp:cNvGraphicFramePr>
@@ -454,7 +407,7 @@
                   <pic:spPr>
                     <a:xfrm>
                       <a:off x="0" y="0"/>
-                      <a:ext cx="5760720" cy="5860415"/>
+                      <a:ext cx="5760720" cy="7486015"/>
                     </a:xfrm>
                     <a:prstGeom prst="rect">
                       <a:avLst/>
@@ -466,36 +419,22 @@
           </wp:inline>
         </w:drawing>
       </w:r>
-    </w:p>
-    <w:p>
-      <w:pPr>
-        <w:rPr>
-          <w:rFonts w:asciiTheme="majorHAnsi" w:eastAsiaTheme="majorEastAsia" w:hAnsiTheme="majorHAnsi" w:cstheme="majorBidi"/>
-          <w:color w:val="2F5496" w:themeColor="accent1" w:themeShade="BF"/>
-          <w:sz w:val="32"/>
-          <w:szCs w:val="32"/>
-        </w:rPr>
-      </w:pPr>
-      <w:r>
-        <w:br w:type="page"/>
-      </w:r>
-    </w:p>
-    <w:p>
-      <w:pPr>
-        <w:pStyle w:val="Nadpis1"/>
-      </w:pPr>
-      <w:r>
+      <w:r>
+        <w:rPr>
+          <w:noProof/>
+        </w:rPr>
+        <w:t xml:space="preserve"> </w:t>
+      </w:r>
+      <w:r>
+        <w:rPr>
+          <w:noProof/>
+        </w:rPr>
         <w:lastRenderedPageBreak/>
-        <w:t>Blokový návrh programu a koncepcia fungovanie riešenia</w:t>
-      </w:r>
-    </w:p>
-    <w:p>
-      <w:r>
         <w:drawing>
-          <wp:inline distT="0" distB="0" distL="0" distR="0" wp14:anchorId="7F8CAE92" wp14:editId="531222C8">
-            <wp:extent cx="4744112" cy="5544324"/>
-            <wp:effectExtent l="0" t="0" r="0" b="0"/>
-            <wp:docPr id="13" name="Obrázek 13"/>
+          <wp:inline distT="0" distB="0" distL="0" distR="0" wp14:anchorId="14B1E872" wp14:editId="235430B2">
+            <wp:extent cx="5760720" cy="5860415"/>
+            <wp:effectExtent l="0" t="0" r="0" b="6985"/>
+            <wp:docPr id="4" name="Obrázek 4"/>
             <wp:cNvGraphicFramePr>
               <a:graphicFrameLocks xmlns:a="http://schemas.openxmlformats.org/drawingml/2006/main" noChangeAspect="1"/>
             </wp:cNvGraphicFramePr>
@@ -515,6 +454,70 @@
                   <pic:spPr>
                     <a:xfrm>
                       <a:off x="0" y="0"/>
+                      <a:ext cx="5760720" cy="5860415"/>
+                    </a:xfrm>
+                    <a:prstGeom prst="rect">
+                      <a:avLst/>
+                    </a:prstGeom>
+                  </pic:spPr>
+                </pic:pic>
+              </a:graphicData>
+            </a:graphic>
+          </wp:inline>
+        </w:drawing>
+      </w:r>
+    </w:p>
+    <w:p>
+      <w:pPr>
+        <w:rPr>
+          <w:rFonts w:asciiTheme="majorHAnsi" w:eastAsiaTheme="majorEastAsia" w:hAnsiTheme="majorHAnsi" w:cstheme="majorBidi"/>
+          <w:color w:val="2F5496" w:themeColor="accent1" w:themeShade="BF"/>
+          <w:sz w:val="32"/>
+          <w:szCs w:val="32"/>
+        </w:rPr>
+      </w:pPr>
+      <w:r>
+        <w:br w:type="page"/>
+      </w:r>
+    </w:p>
+    <w:p>
+      <w:pPr>
+        <w:pStyle w:val="Nadpis1"/>
+      </w:pPr>
+      <w:r>
+        <w:lastRenderedPageBreak/>
+        <w:t>Blokový návrh programu a koncepcia fungovanie riešenia</w:t>
+      </w:r>
+    </w:p>
+    <w:p>
+      <w:r>
+        <w:rPr>
+          <w:noProof/>
+        </w:rPr>
+        <w:drawing>
+          <wp:inline distT="0" distB="0" distL="0" distR="0" wp14:anchorId="7F8CAE92" wp14:editId="531222C8">
+            <wp:extent cx="4744112" cy="5544324"/>
+            <wp:effectExtent l="0" t="0" r="0" b="0"/>
+            <wp:docPr id="13" name="Obrázek 13"/>
+            <wp:cNvGraphicFramePr>
+              <a:graphicFrameLocks xmlns:a="http://schemas.openxmlformats.org/drawingml/2006/main" noChangeAspect="1"/>
+            </wp:cNvGraphicFramePr>
+            <a:graphic xmlns:a="http://schemas.openxmlformats.org/drawingml/2006/main">
+              <a:graphicData uri="http://schemas.openxmlformats.org/drawingml/2006/picture">
+                <pic:pic xmlns:pic="http://schemas.openxmlformats.org/drawingml/2006/picture">
+                  <pic:nvPicPr>
+                    <pic:cNvPr id="1" name=""/>
+                    <pic:cNvPicPr/>
+                  </pic:nvPicPr>
+                  <pic:blipFill>
+                    <a:blip r:embed="rId10"/>
+                    <a:stretch>
+                      <a:fillRect/>
+                    </a:stretch>
+                  </pic:blipFill>
+                  <pic:spPr>
+                    <a:xfrm>
+                      <a:off x="0" y="0"/>
                       <a:ext cx="4744112" cy="5544324"/>
                     </a:xfrm>
                     <a:prstGeom prst="rect">
@@ -565,7 +568,7 @@
                     <pic:cNvPicPr/>
                   </pic:nvPicPr>
                   <pic:blipFill>
-                    <a:blip r:embed="rId10">
+                    <a:blip r:embed="rId11">
                       <a:extLst>
                         <a:ext uri="{28A0092B-C50C-407E-A947-70E740481C1C}">
                           <a14:useLocalDpi xmlns:a14="http://schemas.microsoft.com/office/drawing/2010/main" val="0"/>
@@ -618,7 +621,7 @@
                     <pic:cNvPicPr/>
                   </pic:nvPicPr>
                   <pic:blipFill>
-                    <a:blip r:embed="rId11">
+                    <a:blip r:embed="rId12">
                       <a:extLst>
                         <a:ext uri="{28A0092B-C50C-407E-A947-70E740481C1C}">
                           <a14:useLocalDpi xmlns:a14="http://schemas.microsoft.com/office/drawing/2010/main" val="0"/>
@@ -655,119 +658,467 @@
       </w:r>
     </w:p>
     <w:p>
-      <w:pPr>
-        <w:pStyle w:val="Nadpis1"/>
-      </w:pPr>
-    </w:p>
-    <w:p>
-      <w:pPr>
-        <w:pStyle w:val="Nadpis1"/>
-      </w:pPr>
-      <w:r>
-        <w:t>Príklad štruktúry externých súborov, pre určenie protokolov a</w:t>
-      </w:r>
-      <w:r>
+      <w:r>
+        <w:t>Program na začiatku otvorí zvolený .pcap súbor a následne ho analyzuje tak, aby výsledný výpis zodpovedal požadovanému výpisu.</w:t>
+      </w:r>
+      <w:r>
+        <w:t xml:space="preserve"> V zásade pre jednotlivé výpisi 4-14 si najskôr prejdem celý súbor aby som si poznačil potrebné údaje pre výpis. A v druhom prechode vypisujem potrebné rámce.</w:t>
+      </w:r>
+    </w:p>
+    <w:p>
+      <w:r>
+        <w:t>Jednotlivé rámce v súbore analyzujem postupne po bajtoch, pričom potrebné resp. pre analýzu významné bajty si ukladám do príslušných štruktúr a ich polí určených pre tieto údaje.</w:t>
+      </w:r>
+      <w:r>
+        <w:t xml:space="preserve"> Tieto štruktúry boli vytvorené na mieru pre jednotlivé protokoly podľa ich hlavičiek. </w:t>
+      </w:r>
+    </w:p>
+    <w:p>
+      <w:pPr>
+        <w:rPr>
+          <w:b/>
+          <w:bCs/>
+        </w:rPr>
+      </w:pPr>
+      <w:r>
+        <w:rPr>
+          <w:b/>
+          <w:bCs/>
+        </w:rPr>
+        <w:t>Opis procesu spracovania jedného rámcu:</w:t>
+      </w:r>
+    </w:p>
+    <w:p>
+      <w:r>
+        <w:t xml:space="preserve">Na začiatku zo štruktúry typu </w:t>
+      </w:r>
+      <w:r>
+        <w:t>pcap_pkthdr</w:t>
+      </w:r>
+      <w:r>
+        <w:t xml:space="preserve"> zistím dľžku rámca, a následne vypočítam reálnu dľžku rámca prenášaného po médiu pomocou mojej funckie </w:t>
+      </w:r>
+      <w:r>
+        <w:t>dlzka_paketu_po_mediu</w:t>
+      </w:r>
+      <w:r>
+        <w:t xml:space="preserve">(). </w:t>
+      </w:r>
+      <w:r>
+        <w:t>Ďalej analyzujem rámec.</w:t>
+      </w:r>
+      <w:r>
+        <w:t xml:space="preserve"> Následne analyzujem rámec po bajtoch z údajov uložených v poli data_packetu. Významné údaje si kopírujem počas analýzy do príslušných štruktúr pre potreby ďaľšej analýzy alebo výpisu.</w:t>
+      </w:r>
+      <w:r>
+        <w:t xml:space="preserve"> </w:t>
+      </w:r>
+    </w:p>
+    <w:p>
+      <w:r>
+        <w:t>1. načítam rámec z prvých 12B zistím mac adresy</w:t>
+      </w:r>
+    </w:p>
+    <w:p>
+      <w:r>
+        <w:t>2. zo 13,14B zistím ethertype</w:t>
+      </w:r>
+    </w:p>
+    <w:p>
+      <w:r>
+        <w:t>ak je ethertype &gt; 1500 ide o ethernet II hlavičku</w:t>
+      </w:r>
+    </w:p>
+    <w:p>
+      <w:r>
+        <w:t>inak je to IEEE hlavička</w:t>
+      </w:r>
+    </w:p>
+    <w:p>
+      <w:r>
+        <w:t>IEEE hlavička</w:t>
+      </w:r>
+    </w:p>
+    <w:p>
+      <w:r>
+        <w:tab/>
+        <w:t>Zisťujem podľa 15B pole SAP o aký konkrétny typ IEEE hlavičky sa jedná</w:t>
+      </w:r>
+    </w:p>
+    <w:p>
+      <w:r>
+        <w:tab/>
+      </w:r>
+      <w:r>
+        <w:tab/>
+        <w:t>SAP = 255 IEEE raw</w:t>
+      </w:r>
+    </w:p>
+    <w:p>
+      <w:r>
+        <w:tab/>
+      </w:r>
+      <w:r>
+        <w:tab/>
+        <w:t>SAP = 170 IEEE s LLC a SNAP header</w:t>
+      </w:r>
+    </w:p>
+    <w:p>
+      <w:r>
+        <w:tab/>
+      </w:r>
+      <w:r>
+        <w:tab/>
+        <w:t>Inak IEEE s LLC</w:t>
+      </w:r>
+    </w:p>
+    <w:p>
+      <w:r>
+        <w:t xml:space="preserve">Následne pre </w:t>
+      </w:r>
+      <w:r>
+        <w:t>všetky nižšie spomenuté protokoly sledujem už len časti hlavičky, ktoré sú definované v rámci štruktúr pre jednotlivé protokoly</w:t>
+      </w:r>
+    </w:p>
+    <w:p>
+      <w:r>
+        <w:t xml:space="preserve">3. </w:t>
+      </w:r>
+      <w:r>
+        <w:t>ETHERNET hlavička na základe pola ethertype zistím o aký vnorený protokol ide</w:t>
+      </w:r>
+    </w:p>
+    <w:p>
+      <w:r>
+        <w:tab/>
+        <w:t>Ethertype == 20</w:t>
+      </w:r>
+      <w:r>
+        <w:t>54</w:t>
+      </w:r>
+      <w:r>
+        <w:t xml:space="preserve"> ARP </w:t>
+      </w:r>
+    </w:p>
+    <w:p>
+      <w:r>
+        <w:tab/>
+        <w:t xml:space="preserve">Ethertype == </w:t>
+      </w:r>
+      <w:r>
+        <w:t>2048 Ipv4</w:t>
+      </w:r>
+    </w:p>
+    <w:p>
+      <w:r>
+        <w:tab/>
+        <w:t>Ethertype == 34525 Ipv6</w:t>
+      </w:r>
+    </w:p>
+    <w:p>
+      <w:r>
+        <w:t>4. Protokol 3. vrstvy</w:t>
+      </w:r>
+    </w:p>
+    <w:p>
+      <w:pPr>
+        <w:ind w:firstLine="708"/>
+      </w:pPr>
+      <w:r>
+        <w:t>Ak IPv6</w:t>
+      </w:r>
+      <w:r>
+        <w:t xml:space="preserve"> – zistím zdrojovú a cielovú IP adresu a podľa poľa next header aj protokol vyššej vrstvy</w:t>
+      </w:r>
+    </w:p>
+    <w:p>
+      <w:r>
+        <w:tab/>
+        <w:t xml:space="preserve">Ak ARP – podľa poľa operation určím či ide o request alebo reply. </w:t>
+      </w:r>
+      <w:r>
+        <w:t>Ďalej z rámcu zisťujem source/target hardaware a protocol adresu.</w:t>
+      </w:r>
+    </w:p>
+    <w:p>
+      <w:r>
+        <w:tab/>
+        <w:t xml:space="preserve">Ak IPv4 – zistím zdrojovú a cieľovú Ip adresu, podľa poľa protokol protokol vyššej vrstvy, a taktiež IHL aby som sa vedel správne posunúť za IP hlavičku. </w:t>
+      </w:r>
+    </w:p>
+    <w:p/>
+    <w:p>
+      <w:r>
+        <w:lastRenderedPageBreak/>
+        <w:t>5. Protokol 4. vrstvy</w:t>
+      </w:r>
+    </w:p>
+    <w:p>
+      <w:r>
+        <w:t>Podľa poľa protokol v IPv4 hlavičke zistíme o aký protokol ide.</w:t>
+      </w:r>
+    </w:p>
+    <w:p>
+      <w:r>
+        <w:tab/>
+        <w:t>Ak protocol == 6 TCP</w:t>
+      </w:r>
+    </w:p>
+    <w:p>
+      <w:r>
+        <w:tab/>
+        <w:t>Ak protocol == 17 UDP</w:t>
+      </w:r>
+    </w:p>
+    <w:p>
+      <w:r>
+        <w:tab/>
+        <w:t>Ak protocol == 1 ICMP</w:t>
+      </w:r>
+    </w:p>
+    <w:p>
+      <w:r>
+        <w:t xml:space="preserve">Pre ICMP </w:t>
+      </w:r>
+      <w:r>
+        <w:t>zisťujem následne pole type a code, ktoré potrebujem pre výpis ICMP správy.</w:t>
+      </w:r>
+    </w:p>
+    <w:p>
+      <w:r>
+        <w:t>Pri TCP/UDP sa zameriavam na zdrojový a cieľový port.</w:t>
+      </w:r>
+    </w:p>
+    <w:p>
+      <w:r>
+        <w:t xml:space="preserve">Pri TCP navyše zisťujem aj hodnoty v poli FLAG pre potreby určenia kompletnosti komunikácie. </w:t>
+      </w:r>
+    </w:p>
+    <w:p>
+      <w:r>
+        <w:t>6. Port identifikujúci aplikáciu na 5./7. vrstve</w:t>
+      </w:r>
+    </w:p>
+    <w:p>
+      <w:r>
+        <w:t>Pri TCP a UDP na základe čísiel portov určím aká aplikácia používa daný protokol.</w:t>
+      </w:r>
+    </w:p>
+    <w:p>
+      <w:r>
+        <w:t>7. Výpis rámcu v hexa formáte</w:t>
+      </w:r>
+      <w:r>
+        <w:t xml:space="preserve"> – tento výpis vypíše len samotný rámec v hexa formáte, jednotlivé potrebné údaje ako napr. názov protokolu alebo adresy sú vypisované prieb</w:t>
+      </w:r>
+      <w:r>
+        <w:t>e</w:t>
+      </w:r>
+      <w:r>
+        <w:t>žne počas procesu analýzy rámcu.</w:t>
+      </w:r>
+    </w:p>
+    <w:p>
+      <w:pPr>
+        <w:pStyle w:val="Nadpis2"/>
+      </w:pPr>
+      <w:r>
+        <w:t>Použité funkcie</w:t>
+      </w:r>
+    </w:p>
+    <w:p>
+      <w:r>
+        <w:t xml:space="preserve">V programe som použil </w:t>
+      </w:r>
+    </w:p>
+    <w:p>
+      <w:pPr>
+        <w:rPr>
+          <w:b/>
+          <w:bCs/>
+        </w:rPr>
+      </w:pPr>
+      <w:r>
+        <w:rPr>
+          <w:b/>
+          <w:bCs/>
+        </w:rPr>
+        <w:t>Funkcie</w:t>
+      </w:r>
+      <w:r>
+        <w:rPr>
+          <w:b/>
+          <w:bCs/>
+        </w:rPr>
+        <w:t xml:space="preserve"> z</w:t>
+      </w:r>
+      <w:r>
+        <w:rPr>
+          <w:b/>
+          <w:bCs/>
+        </w:rPr>
         <w:t> </w:t>
       </w:r>
       <w:r>
-        <w:t>portov</w:t>
-      </w:r>
-    </w:p>
-    <w:p>
-      <w:r>
-        <w:t xml:space="preserve">Štruktúra súboru </w:t>
-      </w:r>
-      <w:r>
-        <w:t>messages</w:t>
-      </w:r>
-      <w:r>
-        <w:t>.txt</w:t>
-      </w:r>
-    </w:p>
-    <w:p>
-      <w:pPr>
-        <w:pStyle w:val="Nadpis1"/>
-      </w:pPr>
-      <w:r>
-        <w:rPr>
-          <w:noProof/>
-        </w:rPr>
+        <w:rPr>
+          <w:b/>
+          <w:bCs/>
+        </w:rPr>
+        <w:t>pcap</w:t>
+      </w:r>
+      <w:r>
+        <w:rPr>
+          <w:b/>
+          <w:bCs/>
+        </w:rPr>
+        <w:t>.h</w:t>
+      </w:r>
+      <w:r>
+        <w:rPr>
+          <w:b/>
+          <w:bCs/>
+        </w:rPr>
+        <w:t xml:space="preserve"> knižnice</w:t>
+      </w:r>
+      <w:r>
+        <w:rPr>
+          <w:b/>
+          <w:bCs/>
+        </w:rPr>
+        <w:t xml:space="preserve">: </w:t>
+      </w:r>
+    </w:p>
+    <w:p>
+      <w:r>
+        <w:t>pcap_next_ex(</w:t>
+      </w:r>
+      <w:r>
+        <w:t>) na načítanie ďalšieho rámcu</w:t>
+      </w:r>
+    </w:p>
+    <w:p>
+      <w:r>
+        <w:t>pcap_open_offline(</w:t>
+      </w:r>
+      <w:r>
+        <w:t>) na otvorenie pcap súborov</w:t>
+      </w:r>
+    </w:p>
+    <w:p>
+      <w:r>
+        <w:t xml:space="preserve">a tiež štruktúru </w:t>
+      </w:r>
+      <w:r>
+        <w:tab/>
+        <w:t>struct pcap_pkthdr</w:t>
+      </w:r>
+    </w:p>
+    <w:p>
+      <w:pPr>
+        <w:rPr>
+          <w:b/>
+          <w:bCs/>
+        </w:rPr>
+      </w:pPr>
+      <w:r>
+        <w:rPr>
+          <w:b/>
+          <w:bCs/>
+        </w:rPr>
+        <w:t>F</w:t>
+      </w:r>
+      <w:r>
+        <w:rPr>
+          <w:b/>
+          <w:bCs/>
+        </w:rPr>
+        <w:t>unkcie z knižnice string</w:t>
+      </w:r>
+      <w:r>
+        <w:rPr>
+          <w:b/>
+          <w:bCs/>
+        </w:rPr>
+        <w:t>.</w:t>
+      </w:r>
+      <w:r>
+        <w:rPr>
+          <w:b/>
+          <w:bCs/>
+        </w:rPr>
+        <w:t>h:</w:t>
+      </w:r>
+    </w:p>
+    <w:p>
+      <w:r>
+        <w:t xml:space="preserve">ako napríklad strcmp, </w:t>
+      </w:r>
+      <w:r>
+        <w:t>alebo strstr;</w:t>
+      </w:r>
+    </w:p>
+    <w:p>
+      <w:pPr>
+        <w:rPr>
+          <w:b/>
+          <w:bCs/>
+        </w:rPr>
+      </w:pPr>
+      <w:r>
+        <w:rPr>
+          <w:b/>
+          <w:bCs/>
+        </w:rPr>
+        <w:t>Vlastné funckie:</w:t>
+      </w:r>
+    </w:p>
+    <w:p>
+      <w:r>
+        <w:t>Mnou vytvorené fun</w:t>
+      </w:r>
+      <w:r>
+        <w:t>kc</w:t>
+      </w:r>
+      <w:r>
+        <w:t>ie najmä na výpis a čítanie zo súborov</w:t>
+      </w:r>
+      <w:r>
+        <w:t xml:space="preserve"> a na prácu zo spájaným zoznamom ip adries uzlov</w:t>
+      </w:r>
+      <w:r>
+        <w:t>, ktoré sú popísané v zdrojovom kóde programu.</w:t>
+      </w:r>
+    </w:p>
+    <w:p>
+      <w:r>
+        <w:rPr>
+          <w:b/>
+          <w:bCs/>
+        </w:rPr>
+        <w:t xml:space="preserve">Vlastné štruktúry: </w:t>
+      </w:r>
+      <w:r>
+        <w:t>V programe používam aj vlastné štruktúry na uchovávanie potrebných dát pre analýzu resp. výpis infromácií z rámcov</w:t>
+      </w:r>
+    </w:p>
+    <w:p>
+      <w:pPr>
+        <w:rPr>
+          <w:b/>
+          <w:bCs/>
+        </w:rPr>
+      </w:pPr>
+      <w:r>
+        <w:rPr>
+          <w:b/>
+          <w:bCs/>
+        </w:rPr>
+        <w:lastRenderedPageBreak/>
         <w:drawing>
-          <wp:inline distT="0" distB="0" distL="0" distR="0" wp14:anchorId="2A1AD7FD" wp14:editId="62DCD35C">
-            <wp:extent cx="5001323" cy="1314633"/>
-            <wp:effectExtent l="0" t="0" r="8890" b="0"/>
-            <wp:docPr id="5" name="Obrázek 5"/>
-            <wp:cNvGraphicFramePr>
-              <a:graphicFrameLocks xmlns:a="http://schemas.openxmlformats.org/drawingml/2006/main" noChangeAspect="1"/>
-            </wp:cNvGraphicFramePr>
-            <a:graphic xmlns:a="http://schemas.openxmlformats.org/drawingml/2006/main">
-              <a:graphicData uri="http://schemas.openxmlformats.org/drawingml/2006/picture">
-                <pic:pic xmlns:pic="http://schemas.openxmlformats.org/drawingml/2006/picture">
-                  <pic:nvPicPr>
-                    <pic:cNvPr id="1" name=""/>
-                    <pic:cNvPicPr/>
-                  </pic:nvPicPr>
-                  <pic:blipFill>
-                    <a:blip r:embed="rId12"/>
-                    <a:stretch>
-                      <a:fillRect/>
-                    </a:stretch>
-                  </pic:blipFill>
-                  <pic:spPr>
-                    <a:xfrm>
-                      <a:off x="0" y="0"/>
-                      <a:ext cx="5001323" cy="1314633"/>
-                    </a:xfrm>
-                    <a:prstGeom prst="rect">
-                      <a:avLst/>
-                    </a:prstGeom>
-                  </pic:spPr>
-                </pic:pic>
-              </a:graphicData>
-            </a:graphic>
-          </wp:inline>
-        </w:drawing>
-      </w:r>
-    </w:p>
-    <w:p/>
-    <w:p>
-      <w:r>
-        <w:t>Príklad štruktúry súbory obsahujúceho icmp správy prvé čislo v riadku definuje ICMP type a druhé ICMP code nasledovaný samotným obsahom správy</w:t>
-      </w:r>
-      <w:r>
-        <w:t>. Obe čísla sú v decimálnom tvare.</w:t>
-      </w:r>
-    </w:p>
-    <w:p>
-      <w:r>
-        <w:t>š</w:t>
-      </w:r>
-      <w:r>
-        <w:t>trukt</w:t>
-      </w:r>
-      <w:r>
-        <w:t>ú</w:t>
-      </w:r>
-      <w:r>
-        <w:t>ra s</w:t>
-      </w:r>
-      <w:r>
-        <w:t>ú</w:t>
-      </w:r>
-      <w:r>
-        <w:t>boru protokoly1.txt</w:t>
-      </w:r>
-    </w:p>
-    <w:p>
-      <w:r>
-        <w:rPr>
-          <w:noProof/>
-        </w:rPr>
-        <w:drawing>
-          <wp:inline distT="0" distB="0" distL="0" distR="0" wp14:anchorId="7B7574E8" wp14:editId="6412E795">
-            <wp:extent cx="2838846" cy="4267796"/>
-            <wp:effectExtent l="0" t="0" r="0" b="0"/>
-            <wp:docPr id="6" name="Obrázek 6"/>
+          <wp:inline distT="0" distB="0" distL="0" distR="0" wp14:anchorId="5C240E11" wp14:editId="0C232FCE">
+            <wp:extent cx="3951860" cy="4678639"/>
+            <wp:effectExtent l="0" t="0" r="0" b="8255"/>
+            <wp:docPr id="2" name="Obrázek 2"/>
             <wp:cNvGraphicFramePr>
               <a:graphicFrameLocks xmlns:a="http://schemas.openxmlformats.org/drawingml/2006/main" noChangeAspect="1"/>
             </wp:cNvGraphicFramePr>
@@ -787,7 +1138,7 @@
                   <pic:spPr>
                     <a:xfrm>
                       <a:off x="0" y="0"/>
-                      <a:ext cx="2838846" cy="4267796"/>
+                      <a:ext cx="3953882" cy="4681032"/>
                     </a:xfrm>
                     <a:prstGeom prst="rect">
                       <a:avLst/>
@@ -800,45 +1151,45 @@
         </w:drawing>
       </w:r>
     </w:p>
-    <w:p>
-      <w:r>
-        <w:t xml:space="preserve">Príklad štruktúry súboru pre čísla protokolov a portov kde prvé číslo(decimálne) určuje vrstvu v hlavičky protokolu v ktorej sa nachádza nasledujúce hexadecimálne číslo a to kód samotného protokolu nasledovaný názvom daného protokolu/portu. </w:t>
-      </w:r>
-      <w:r>
-        <w:t>Priradí k číslu portu/protokolu názov.</w:t>
-      </w:r>
-    </w:p>
-    <w:p>
-      <w:r>
-        <w:lastRenderedPageBreak/>
-        <w:t>š</w:t>
-      </w:r>
-      <w:r>
-        <w:t>trukt</w:t>
-      </w:r>
-      <w:r>
-        <w:t>ú</w:t>
-      </w:r>
-      <w:r>
-        <w:t>ra s</w:t>
-      </w:r>
-      <w:r>
-        <w:t>ú</w:t>
-      </w:r>
-      <w:r>
-        <w:t>boru cisla.txt</w:t>
-      </w:r>
-    </w:p>
-    <w:p>
+    <w:p/>
+    <w:p>
+      <w:pPr>
+        <w:pStyle w:val="Nadpis1"/>
+      </w:pPr>
+      <w:r>
+        <w:t>Príklad štruktúry externých súborov, pre určenie protokolov a</w:t>
+      </w:r>
+      <w:r>
+        <w:t> </w:t>
+      </w:r>
+      <w:r>
+        <w:t>portov</w:t>
+      </w:r>
+    </w:p>
+    <w:p>
+      <w:r>
+        <w:t xml:space="preserve">Štruktúra súboru </w:t>
+      </w:r>
+      <w:r>
+        <w:t>messages</w:t>
+      </w:r>
+      <w:r>
+        <w:t>.txt</w:t>
+      </w:r>
+    </w:p>
+    <w:p>
+      <w:pPr>
+        <w:pStyle w:val="Nadpis1"/>
+      </w:pPr>
       <w:r>
         <w:rPr>
           <w:noProof/>
         </w:rPr>
         <w:drawing>
-          <wp:inline distT="0" distB="0" distL="0" distR="0" wp14:anchorId="11D19D9C" wp14:editId="31981668">
-            <wp:extent cx="1162212" cy="2734057"/>
-            <wp:effectExtent l="0" t="0" r="0" b="9525"/>
-            <wp:docPr id="7" name="Obrázek 7"/>
+          <wp:inline distT="0" distB="0" distL="0" distR="0" wp14:anchorId="2A1AD7FD" wp14:editId="62DCD35C">
+            <wp:extent cx="5001323" cy="1314633"/>
+            <wp:effectExtent l="0" t="0" r="8890" b="0"/>
+            <wp:docPr id="5" name="Obrázek 5"/>
             <wp:cNvGraphicFramePr>
               <a:graphicFrameLocks xmlns:a="http://schemas.openxmlformats.org/drawingml/2006/main" noChangeAspect="1"/>
             </wp:cNvGraphicFramePr>
@@ -858,7 +1209,7 @@
                   <pic:spPr>
                     <a:xfrm>
                       <a:off x="0" y="0"/>
-                      <a:ext cx="1162212" cy="2734057"/>
+                      <a:ext cx="5001323" cy="1314633"/>
                     </a:xfrm>
                     <a:prstGeom prst="rect">
                       <a:avLst/>
@@ -871,39 +1222,46 @@
         </w:drawing>
       </w:r>
     </w:p>
-    <w:p>
-      <w:r>
-        <w:t>Príklad štruktúry súboru na priradenie čísla protokolu k názvu. Použité najmé pri modvypisi(4 - 9)</w:t>
-      </w:r>
-    </w:p>
-    <w:p>
-      <w:r>
-        <w:t>Prvý údaj je názov protokolu/portu nasledovaný decimálnym číslom daného portu.</w:t>
-      </w:r>
-    </w:p>
-    <w:p>
-      <w:pPr>
-        <w:pStyle w:val="Nadpis1"/>
-      </w:pPr>
-      <w:r>
-        <w:t>Opis používateľského rozhrania</w:t>
-      </w:r>
-    </w:p>
-    <w:p>
-      <w:r>
-        <w:t xml:space="preserve">Pred samotným spustením programu je potrebné vytvoriť 3 pomocné textové súbory. Prípadne skontrolovať správnosť ich názvu v programe. </w:t>
-      </w:r>
-      <w:r>
-        <w:t xml:space="preserve"> </w:t>
-      </w:r>
-    </w:p>
-    <w:p>
-      <w:r>
+    <w:p/>
+    <w:p>
+      <w:r>
+        <w:t>Príklad štruktúry súbory obsahujúceho icmp správy prvé čislo v riadku definuje ICMP type a druhé ICMP code nasledovaný samotným obsahom správy</w:t>
+      </w:r>
+      <w:r>
+        <w:t>. Obe čísla sú v decimálnom tvare.</w:t>
+      </w:r>
+    </w:p>
+    <w:p>
+      <w:r>
+        <w:t>š</w:t>
+      </w:r>
+      <w:r>
+        <w:t>trukt</w:t>
+      </w:r>
+      <w:r>
+        <w:t>ú</w:t>
+      </w:r>
+      <w:r>
+        <w:t>ra s</w:t>
+      </w:r>
+      <w:r>
+        <w:t>ú</w:t>
+      </w:r>
+      <w:r>
+        <w:t>boru protokoly1.txt</w:t>
+      </w:r>
+    </w:p>
+    <w:p>
+      <w:r>
+        <w:rPr>
+          <w:noProof/>
+        </w:rPr>
+        <w:lastRenderedPageBreak/>
         <w:drawing>
-          <wp:inline distT="0" distB="0" distL="0" distR="0" wp14:anchorId="3A77976B" wp14:editId="18F8B34C">
-            <wp:extent cx="3343742" cy="400106"/>
+          <wp:inline distT="0" distB="0" distL="0" distR="0" wp14:anchorId="7B7574E8" wp14:editId="6412E795">
+            <wp:extent cx="2838846" cy="4267796"/>
             <wp:effectExtent l="0" t="0" r="0" b="0"/>
-            <wp:docPr id="12" name="Obrázek 12"/>
+            <wp:docPr id="6" name="Obrázek 6"/>
             <wp:cNvGraphicFramePr>
               <a:graphicFrameLocks xmlns:a="http://schemas.openxmlformats.org/drawingml/2006/main" noChangeAspect="1"/>
             </wp:cNvGraphicFramePr>
@@ -923,7 +1281,7 @@
                   <pic:spPr>
                     <a:xfrm>
                       <a:off x="0" y="0"/>
-                      <a:ext cx="3343742" cy="400106"/>
+                      <a:ext cx="2838846" cy="4267796"/>
                     </a:xfrm>
                     <a:prstGeom prst="rect">
                       <a:avLst/>
@@ -938,16 +1296,42 @@
     </w:p>
     <w:p>
       <w:r>
-        <w:t xml:space="preserve">Ďalej treba nastaviť do premennej filepath cestu k .pcap súborom, ktoré chceme analyzovať. Momentálne je nastavená tak, aby program hľadal názov .pcap súboru zo vstupu v priečinku pcap nachádzajúcom  sa v aktuálnom adresári. </w:t>
-      </w:r>
-    </w:p>
-    <w:p>
-      <w:r>
+        <w:t xml:space="preserve">Príklad štruktúry súboru pre čísla protokolov a portov kde prvé číslo(decimálne) určuje vrstvu v hlavičky protokolu v ktorej sa nachádza nasledujúce hexadecimálne číslo a to kód samotného protokolu nasledovaný názvom daného protokolu/portu. </w:t>
+      </w:r>
+      <w:r>
+        <w:t>Priradí k číslu portu/protokolu názov.</w:t>
+      </w:r>
+    </w:p>
+    <w:p>
+      <w:r>
+        <w:t>š</w:t>
+      </w:r>
+      <w:r>
+        <w:t>trukt</w:t>
+      </w:r>
+      <w:r>
+        <w:t>ú</w:t>
+      </w:r>
+      <w:r>
+        <w:t>ra s</w:t>
+      </w:r>
+      <w:r>
+        <w:t>ú</w:t>
+      </w:r>
+      <w:r>
+        <w:t>boru cisla.txt</w:t>
+      </w:r>
+    </w:p>
+    <w:p>
+      <w:r>
+        <w:rPr>
+          <w:noProof/>
+        </w:rPr>
         <w:drawing>
-          <wp:inline distT="0" distB="0" distL="0" distR="0" wp14:anchorId="53949B6B" wp14:editId="071B42DF">
-            <wp:extent cx="1895740" cy="133369"/>
-            <wp:effectExtent l="0" t="0" r="0" b="0"/>
-            <wp:docPr id="11" name="Obrázek 11"/>
+          <wp:inline distT="0" distB="0" distL="0" distR="0" wp14:anchorId="11D19D9C" wp14:editId="31981668">
+            <wp:extent cx="1162212" cy="2734057"/>
+            <wp:effectExtent l="0" t="0" r="0" b="9525"/>
+            <wp:docPr id="7" name="Obrázek 7"/>
             <wp:cNvGraphicFramePr>
               <a:graphicFrameLocks xmlns:a="http://schemas.openxmlformats.org/drawingml/2006/main" noChangeAspect="1"/>
             </wp:cNvGraphicFramePr>
@@ -967,7 +1351,7 @@
                   <pic:spPr>
                     <a:xfrm>
                       <a:off x="0" y="0"/>
-                      <a:ext cx="1895740" cy="133369"/>
+                      <a:ext cx="1162212" cy="2734057"/>
                     </a:xfrm>
                     <a:prstGeom prst="rect">
                       <a:avLst/>
@@ -980,18 +1364,43 @@
         </w:drawing>
       </w:r>
     </w:p>
-    <w:p/>
+    <w:p>
+      <w:r>
+        <w:t>Príklad štruktúry súboru na priradenie čísla protokolu k názvu. Použité najmé pri modvypisi(4 - 9)</w:t>
+      </w:r>
+    </w:p>
+    <w:p>
+      <w:r>
+        <w:t>Prvý údaj je názov protokolu/portu nasledovaný decimálnym číslom daného portu.</w:t>
+      </w:r>
+    </w:p>
     <w:p>
       <w:pPr>
         <w:pStyle w:val="Nadpis1"/>
       </w:pPr>
       <w:r>
         <w:lastRenderedPageBreak/>
+        <w:t>Opis používateľského rozhrania</w:t>
+      </w:r>
+    </w:p>
+    <w:p>
+      <w:r>
+        <w:t xml:space="preserve">Pred samotným spustením programu je potrebné vytvoriť 3 pomocné textové súbory. Prípadne skontrolovať správnosť ich názvu v programe. </w:t>
+      </w:r>
+      <w:r>
+        <w:t xml:space="preserve"> </w:t>
+      </w:r>
+    </w:p>
+    <w:p>
+      <w:r>
+        <w:rPr>
+          <w:noProof/>
+        </w:rPr>
         <w:drawing>
-          <wp:inline distT="0" distB="0" distL="0" distR="0" wp14:anchorId="486E0DA6" wp14:editId="6401B92F">
-            <wp:extent cx="5760720" cy="3516630"/>
-            <wp:effectExtent l="0" t="0" r="0" b="7620"/>
-            <wp:docPr id="8" name="Obrázek 8"/>
+          <wp:inline distT="0" distB="0" distL="0" distR="0" wp14:anchorId="3A77976B" wp14:editId="18F8B34C">
+            <wp:extent cx="3343742" cy="400106"/>
+            <wp:effectExtent l="0" t="0" r="0" b="0"/>
+            <wp:docPr id="12" name="Obrázek 12"/>
             <wp:cNvGraphicFramePr>
               <a:graphicFrameLocks xmlns:a="http://schemas.openxmlformats.org/drawingml/2006/main" noChangeAspect="1"/>
             </wp:cNvGraphicFramePr>
@@ -1011,7 +1420,7 @@
                   <pic:spPr>
                     <a:xfrm>
                       <a:off x="0" y="0"/>
-                      <a:ext cx="5760720" cy="3516630"/>
+                      <a:ext cx="3343742" cy="400106"/>
                     </a:xfrm>
                     <a:prstGeom prst="rect">
                       <a:avLst/>
@@ -1026,52 +1435,19 @@
     </w:p>
     <w:p>
       <w:r>
-        <w:t>Po spustení programu možno zadať názov súboru, ktorí chceme analyzovať a následne aj jeho mód výpisu</w:t>
-      </w:r>
-      <w:r>
-        <w:t xml:space="preserve"> pre príslušný výpis ako vidieť na obrázku</w:t>
-      </w:r>
-      <w:r>
-        <w:t xml:space="preserve">. </w:t>
-      </w:r>
-      <w:r>
-        <w:t xml:space="preserve"> Pre zvolenie módu 1,2,3 program vypíše vždy všetky požiadavky zo zadanie v bodoch 1 až 3. </w:t>
-      </w:r>
-      <w:r>
-        <w:t xml:space="preserve">Teda vypíše všetky rámce analyzované cez 2-4 vrstvu a na konci sú uvedené ip adresy prijímajúcich uzlov. </w:t>
-      </w:r>
-      <w:r>
-        <w:t xml:space="preserve">Následne pre jednotlivé konkrétne módy vypíše len konkrétnu komunikáciu. </w:t>
-      </w:r>
-    </w:p>
-    <w:p>
-      <w:r>
-        <w:t>Pri výpisoch 4-9 je najskôr vypísaná kompletná a následne nekompletná komunikácia.(Ak sa také nachádzajú v analyzovanom súbore)</w:t>
-      </w:r>
-    </w:p>
-    <w:p>
-      <w:r>
-        <w:t>TFTP 10 vypíše len jednu TFTP komunikáciu</w:t>
-      </w:r>
-    </w:p>
-    <w:p>
-      <w:r>
-        <w:t>TFTP 13 vypíše všetky TFTP komunikácie po jednotlivých komunikáciach.</w:t>
-      </w:r>
-    </w:p>
-    <w:p>
-      <w:r>
-        <w:t>Pri ARP výpise je pre každý request reply uvedené do ktorej komunikácie patria.</w:t>
-      </w:r>
-    </w:p>
-    <w:p>
-      <w:r>
-        <w:lastRenderedPageBreak/>
+        <w:t xml:space="preserve">Ďalej treba nastaviť do premennej filepath cestu k .pcap súborom, ktoré chceme analyzovať. Momentálne je nastavená tak, aby program hľadal názov .pcap súboru zo vstupu v priečinku pcap nachádzajúcom  sa v aktuálnom adresári. </w:t>
+      </w:r>
+    </w:p>
+    <w:p>
+      <w:r>
+        <w:rPr>
+          <w:noProof/>
+        </w:rPr>
         <w:drawing>
-          <wp:inline distT="0" distB="0" distL="0" distR="0" wp14:anchorId="51FB594F" wp14:editId="4398E5E1">
-            <wp:extent cx="5760720" cy="3531235"/>
+          <wp:inline distT="0" distB="0" distL="0" distR="0" wp14:anchorId="53949B6B" wp14:editId="071B42DF">
+            <wp:extent cx="1895740" cy="133369"/>
             <wp:effectExtent l="0" t="0" r="0" b="0"/>
-            <wp:docPr id="9" name="Obrázek 9"/>
+            <wp:docPr id="11" name="Obrázek 11"/>
             <wp:cNvGraphicFramePr>
               <a:graphicFrameLocks xmlns:a="http://schemas.openxmlformats.org/drawingml/2006/main" noChangeAspect="1"/>
             </wp:cNvGraphicFramePr>
@@ -1091,7 +1467,7 @@
                   <pic:spPr>
                     <a:xfrm>
                       <a:off x="0" y="0"/>
-                      <a:ext cx="5760720" cy="3531235"/>
+                      <a:ext cx="1895740" cy="133369"/>
                     </a:xfrm>
                     <a:prstGeom prst="rect">
                       <a:avLst/>
@@ -1104,18 +1480,20 @@
         </w:drawing>
       </w:r>
     </w:p>
-    <w:p>
-      <w:r>
-        <w:t>Po zadaní módu výpisu program spracuje súbor a výpis zapíše do súboru output x(kde x je číslo súboru). Z každým ďalším načítaním a výpisom sa číslo x o jedna zväčší teda je zápis vykonaný vždy do ďaľšieho súboru.</w:t>
-      </w:r>
-    </w:p>
-    <w:p>
-      <w:r>
+    <w:p/>
+    <w:p>
+      <w:pPr>
+        <w:pStyle w:val="Nadpis1"/>
+      </w:pPr>
+      <w:r>
+        <w:rPr>
+          <w:noProof/>
+        </w:rPr>
         <w:drawing>
-          <wp:inline distT="0" distB="0" distL="0" distR="0" wp14:anchorId="5D4F2B4F" wp14:editId="37E2FB61">
-            <wp:extent cx="5760720" cy="2315845"/>
-            <wp:effectExtent l="0" t="0" r="0" b="8255"/>
-            <wp:docPr id="10" name="Obrázek 10"/>
+          <wp:inline distT="0" distB="0" distL="0" distR="0" wp14:anchorId="486E0DA6" wp14:editId="6401B92F">
+            <wp:extent cx="5760720" cy="3516630"/>
+            <wp:effectExtent l="0" t="0" r="0" b="7620"/>
+            <wp:docPr id="8" name="Obrázek 8"/>
             <wp:cNvGraphicFramePr>
               <a:graphicFrameLocks xmlns:a="http://schemas.openxmlformats.org/drawingml/2006/main" noChangeAspect="1"/>
             </wp:cNvGraphicFramePr>
@@ -1135,6 +1513,136 @@
                   <pic:spPr>
                     <a:xfrm>
                       <a:off x="0" y="0"/>
+                      <a:ext cx="5760720" cy="3516630"/>
+                    </a:xfrm>
+                    <a:prstGeom prst="rect">
+                      <a:avLst/>
+                    </a:prstGeom>
+                  </pic:spPr>
+                </pic:pic>
+              </a:graphicData>
+            </a:graphic>
+          </wp:inline>
+        </w:drawing>
+      </w:r>
+    </w:p>
+    <w:p>
+      <w:r>
+        <w:t>Po spustení programu možno zadať názov súboru, ktorí chceme analyzovať a následne aj jeho mód výpisu</w:t>
+      </w:r>
+      <w:r>
+        <w:t xml:space="preserve"> pre príslušný výpis ako vidieť na obrázku</w:t>
+      </w:r>
+      <w:r>
+        <w:t xml:space="preserve">. </w:t>
+      </w:r>
+      <w:r>
+        <w:t xml:space="preserve"> Pre zvolenie módu 1,2,3 program vypíše vždy všetky požiadavky zo zadanie v bodoch 1 až 3. </w:t>
+      </w:r>
+      <w:r>
+        <w:t xml:space="preserve">Teda vypíše všetky rámce analyzované cez 2-4 vrstvu a na konci sú uvedené ip adresy prijímajúcich uzlov. </w:t>
+      </w:r>
+      <w:r>
+        <w:t xml:space="preserve">Následne pre jednotlivé konkrétne módy vypíše len konkrétnu komunikáciu. </w:t>
+      </w:r>
+    </w:p>
+    <w:p>
+      <w:r>
+        <w:t>Pri výpisoch 4-9 je najskôr vypísaná kompletná a následne nekompletná komunikácia.(Ak sa také nachádzajú v analyzovanom súbore)</w:t>
+      </w:r>
+    </w:p>
+    <w:p>
+      <w:r>
+        <w:t>TFTP 10 vypíše len jednu TFTP komunikáciu</w:t>
+      </w:r>
+    </w:p>
+    <w:p>
+      <w:r>
+        <w:t>TFTP 13 vypíše všetky TFTP komunikácie po jednotlivých komunikáciach.</w:t>
+      </w:r>
+    </w:p>
+    <w:p>
+      <w:r>
+        <w:t>Pri ARP výpise je pre každý request reply uvedené do ktorej komunikácie patria.</w:t>
+      </w:r>
+    </w:p>
+    <w:p>
+      <w:r>
+        <w:rPr>
+          <w:noProof/>
+        </w:rPr>
+        <w:lastRenderedPageBreak/>
+        <w:drawing>
+          <wp:inline distT="0" distB="0" distL="0" distR="0" wp14:anchorId="51FB594F" wp14:editId="4398E5E1">
+            <wp:extent cx="5760720" cy="3531235"/>
+            <wp:effectExtent l="0" t="0" r="0" b="0"/>
+            <wp:docPr id="9" name="Obrázek 9"/>
+            <wp:cNvGraphicFramePr>
+              <a:graphicFrameLocks xmlns:a="http://schemas.openxmlformats.org/drawingml/2006/main" noChangeAspect="1"/>
+            </wp:cNvGraphicFramePr>
+            <a:graphic xmlns:a="http://schemas.openxmlformats.org/drawingml/2006/main">
+              <a:graphicData uri="http://schemas.openxmlformats.org/drawingml/2006/picture">
+                <pic:pic xmlns:pic="http://schemas.openxmlformats.org/drawingml/2006/picture">
+                  <pic:nvPicPr>
+                    <pic:cNvPr id="1" name=""/>
+                    <pic:cNvPicPr/>
+                  </pic:nvPicPr>
+                  <pic:blipFill>
+                    <a:blip r:embed="rId20"/>
+                    <a:stretch>
+                      <a:fillRect/>
+                    </a:stretch>
+                  </pic:blipFill>
+                  <pic:spPr>
+                    <a:xfrm>
+                      <a:off x="0" y="0"/>
+                      <a:ext cx="5760720" cy="3531235"/>
+                    </a:xfrm>
+                    <a:prstGeom prst="rect">
+                      <a:avLst/>
+                    </a:prstGeom>
+                  </pic:spPr>
+                </pic:pic>
+              </a:graphicData>
+            </a:graphic>
+          </wp:inline>
+        </w:drawing>
+      </w:r>
+    </w:p>
+    <w:p>
+      <w:r>
+        <w:t>Po zadaní módu výpisu program spracuje súbor a výpis zapíše do súboru output x(kde x je číslo súboru). Z každým ďalším načítaním a výpisom sa číslo x o jedna zväčší teda je zápis vykonaný vždy do ďaľšieho súboru.</w:t>
+      </w:r>
+    </w:p>
+    <w:p>
+      <w:r>
+        <w:rPr>
+          <w:noProof/>
+        </w:rPr>
+        <w:drawing>
+          <wp:inline distT="0" distB="0" distL="0" distR="0" wp14:anchorId="5D4F2B4F" wp14:editId="37E2FB61">
+            <wp:extent cx="5760720" cy="2315845"/>
+            <wp:effectExtent l="0" t="0" r="0" b="8255"/>
+            <wp:docPr id="10" name="Obrázek 10"/>
+            <wp:cNvGraphicFramePr>
+              <a:graphicFrameLocks xmlns:a="http://schemas.openxmlformats.org/drawingml/2006/main" noChangeAspect="1"/>
+            </wp:cNvGraphicFramePr>
+            <a:graphic xmlns:a="http://schemas.openxmlformats.org/drawingml/2006/main">
+              <a:graphicData uri="http://schemas.openxmlformats.org/drawingml/2006/picture">
+                <pic:pic xmlns:pic="http://schemas.openxmlformats.org/drawingml/2006/picture">
+                  <pic:nvPicPr>
+                    <pic:cNvPr id="1" name=""/>
+                    <pic:cNvPicPr/>
+                  </pic:nvPicPr>
+                  <pic:blipFill>
+                    <a:blip r:embed="rId21"/>
+                    <a:stretch>
+                      <a:fillRect/>
+                    </a:stretch>
+                  </pic:blipFill>
+                  <pic:spPr>
+                    <a:xfrm>
+                      <a:off x="0" y="0"/>
                       <a:ext cx="5760720" cy="2315845"/>
                     </a:xfrm>
                     <a:prstGeom prst="rect">
@@ -1208,7 +1716,7 @@
       <w:r>
         <w:t xml:space="preserve">návod: </w:t>
       </w:r>
-      <w:hyperlink r:id="rId20" w:history="1">
+      <w:hyperlink r:id="rId22" w:history="1">
         <w:r>
           <w:rPr>
             <w:rStyle w:val="Hypertextovodkaz"/>
@@ -1280,6 +1788,100 @@
     </w:p>
   </w:footnote>
 </w:footnotes>
+</file>
+
+<file path=word/numbering.xml><?xml version="1.0" encoding="utf-8"?>
+<w:numbering xmlns:wpc="http://schemas.microsoft.com/office/word/2010/wordprocessingCanvas" xmlns:cx="http://schemas.microsoft.com/office/drawing/2014/chartex" xmlns:cx1="http://schemas.microsoft.com/office/drawing/2015/9/8/chartex" xmlns:cx2="http://schemas.microsoft.com/office/drawing/2015/10/21/chartex" xmlns:cx3="http://schemas.microsoft.com/office/drawing/2016/5/9/chartex" xmlns:cx4="http://schemas.microsoft.com/office/drawing/2016/5/10/chartex" xmlns:cx5="http://schemas.microsoft.com/office/drawing/2016/5/11/chartex" xmlns:cx6="http://schemas.microsoft.com/office/drawing/2016/5/12/chartex" xmlns:cx7="http://schemas.microsoft.com/office/drawing/2016/5/13/chartex" xmlns:cx8="http://schemas.microsoft.com/office/drawing/2016/5/14/chartex" xmlns:mc="http://schemas.openxmlformats.org/markup-compatibility/2006" xmlns:aink="http://schemas.microsoft.com/office/drawing/2016/ink" xmlns:am3d="http://schemas.microsoft.com/office/drawing/2017/model3d" xmlns:o="urn:schemas-microsoft-com:office:office" xmlns:r="http://schemas.openxmlformats.org/officeDocument/2006/relationships" xmlns:m="http://schemas.openxmlformats.org/officeDocument/2006/math" xmlns:v="urn:schemas-microsoft-com:vml" xmlns:wp14="http://schemas.microsoft.com/office/word/2010/wordprocessingDrawing" xmlns:wp="http://schemas.openxmlformats.org/drawingml/2006/wordprocessingDrawing" xmlns:w10="urn:schemas-microsoft-com:office:word" xmlns:w="http://schemas.openxmlformats.org/wordprocessingml/2006/main" xmlns:w14="http://schemas.microsoft.com/office/word/2010/wordml" xmlns:w15="http://schemas.microsoft.com/office/word/2012/wordml" xmlns:w16cex="http://schemas.microsoft.com/office/word/2018/wordml/cex" xmlns:w16cid="http://schemas.microsoft.com/office/word/2016/wordml/cid" xmlns:w16="http://schemas.microsoft.com/office/word/2018/wordml" xmlns:w16se="http://schemas.microsoft.com/office/word/2015/wordml/symex" xmlns:wpg="http://schemas.microsoft.com/office/word/2010/wordprocessingGroup" xmlns:wpi="http://schemas.microsoft.com/office/word/2010/wordprocessingInk" xmlns:wne="http://schemas.microsoft.com/office/word/2006/wordml" xmlns:wps="http://schemas.microsoft.com/office/word/2010/wordprocessingShape" mc:Ignorable="w14 w15 w16se w16cid w16 w16cex wp14">
+  <w:abstractNum w:abstractNumId="0" w15:restartNumberingAfterBreak="0">
+    <w:nsid w:val="62215281"/>
+    <w:multiLevelType w:val="hybridMultilevel"/>
+    <w:tmpl w:val="1A06DBD2"/>
+    <w:lvl w:ilvl="0" w:tplc="04050013">
+      <w:start w:val="1"/>
+      <w:numFmt w:val="upperRoman"/>
+      <w:lvlText w:val="%1."/>
+      <w:lvlJc w:val="right"/>
+      <w:pPr>
+        <w:ind w:left="770" w:hanging="360"/>
+      </w:pPr>
+    </w:lvl>
+    <w:lvl w:ilvl="1" w:tplc="04050019" w:tentative="1">
+      <w:start w:val="1"/>
+      <w:numFmt w:val="lowerLetter"/>
+      <w:lvlText w:val="%2."/>
+      <w:lvlJc w:val="left"/>
+      <w:pPr>
+        <w:ind w:left="1490" w:hanging="360"/>
+      </w:pPr>
+    </w:lvl>
+    <w:lvl w:ilvl="2" w:tplc="0405001B" w:tentative="1">
+      <w:start w:val="1"/>
+      <w:numFmt w:val="lowerRoman"/>
+      <w:lvlText w:val="%3."/>
+      <w:lvlJc w:val="right"/>
+      <w:pPr>
+        <w:ind w:left="2210" w:hanging="180"/>
+      </w:pPr>
+    </w:lvl>
+    <w:lvl w:ilvl="3" w:tplc="0405000F" w:tentative="1">
+      <w:start w:val="1"/>
+      <w:numFmt w:val="decimal"/>
+      <w:lvlText w:val="%4."/>
+      <w:lvlJc w:val="left"/>
+      <w:pPr>
+        <w:ind w:left="2930" w:hanging="360"/>
+      </w:pPr>
+    </w:lvl>
+    <w:lvl w:ilvl="4" w:tplc="04050019" w:tentative="1">
+      <w:start w:val="1"/>
+      <w:numFmt w:val="lowerLetter"/>
+      <w:lvlText w:val="%5."/>
+      <w:lvlJc w:val="left"/>
+      <w:pPr>
+        <w:ind w:left="3650" w:hanging="360"/>
+      </w:pPr>
+    </w:lvl>
+    <w:lvl w:ilvl="5" w:tplc="0405001B" w:tentative="1">
+      <w:start w:val="1"/>
+      <w:numFmt w:val="lowerRoman"/>
+      <w:lvlText w:val="%6."/>
+      <w:lvlJc w:val="right"/>
+      <w:pPr>
+        <w:ind w:left="4370" w:hanging="180"/>
+      </w:pPr>
+    </w:lvl>
+    <w:lvl w:ilvl="6" w:tplc="0405000F" w:tentative="1">
+      <w:start w:val="1"/>
+      <w:numFmt w:val="decimal"/>
+      <w:lvlText w:val="%7."/>
+      <w:lvlJc w:val="left"/>
+      <w:pPr>
+        <w:ind w:left="5090" w:hanging="360"/>
+      </w:pPr>
+    </w:lvl>
+    <w:lvl w:ilvl="7" w:tplc="04050019" w:tentative="1">
+      <w:start w:val="1"/>
+      <w:numFmt w:val="lowerLetter"/>
+      <w:lvlText w:val="%8."/>
+      <w:lvlJc w:val="left"/>
+      <w:pPr>
+        <w:ind w:left="5810" w:hanging="360"/>
+      </w:pPr>
+    </w:lvl>
+    <w:lvl w:ilvl="8" w:tplc="0405001B" w:tentative="1">
+      <w:start w:val="1"/>
+      <w:numFmt w:val="lowerRoman"/>
+      <w:lvlText w:val="%9."/>
+      <w:lvlJc w:val="right"/>
+      <w:pPr>
+        <w:ind w:left="6530" w:hanging="180"/>
+      </w:pPr>
+    </w:lvl>
+  </w:abstractNum>
+  <w:num w:numId="1">
+    <w:abstractNumId w:val="0"/>
+  </w:num>
+</w:numbering>
 </file>
 
 <file path=word/styles.xml><?xml version="1.0" encoding="utf-8"?>
@@ -1705,6 +2307,28 @@
       <w:szCs w:val="32"/>
     </w:rPr>
   </w:style>
+  <w:style w:type="paragraph" w:styleId="Nadpis2">
+    <w:name w:val="heading 2"/>
+    <w:basedOn w:val="Normln"/>
+    <w:next w:val="Normln"/>
+    <w:link w:val="Nadpis2Char"/>
+    <w:uiPriority w:val="9"/>
+    <w:unhideWhenUsed/>
+    <w:qFormat/>
+    <w:rsid w:val="00E20A80"/>
+    <w:pPr>
+      <w:keepNext/>
+      <w:keepLines/>
+      <w:spacing w:before="40" w:after="0"/>
+      <w:outlineLvl w:val="1"/>
+    </w:pPr>
+    <w:rPr>
+      <w:rFonts w:asciiTheme="majorHAnsi" w:eastAsiaTheme="majorEastAsia" w:hAnsiTheme="majorHAnsi" w:cstheme="majorBidi"/>
+      <w:color w:val="2F5496" w:themeColor="accent1" w:themeShade="BF"/>
+      <w:sz w:val="26"/>
+      <w:szCs w:val="26"/>
+    </w:rPr>
+  </w:style>
   <w:style w:type="character" w:default="1" w:styleId="Standardnpsmoodstavce">
     <w:name w:val="Default Paragraph Font"/>
     <w:uiPriority w:val="1"/>
@@ -1830,6 +2454,31 @@
       <w:color w:val="954F72" w:themeColor="followedHyperlink"/>
       <w:u w:val="single"/>
     </w:rPr>
+  </w:style>
+  <w:style w:type="character" w:customStyle="1" w:styleId="Nadpis2Char">
+    <w:name w:val="Nadpis 2 Char"/>
+    <w:basedOn w:val="Standardnpsmoodstavce"/>
+    <w:link w:val="Nadpis2"/>
+    <w:uiPriority w:val="9"/>
+    <w:rsid w:val="00E20A80"/>
+    <w:rPr>
+      <w:rFonts w:asciiTheme="majorHAnsi" w:eastAsiaTheme="majorEastAsia" w:hAnsiTheme="majorHAnsi" w:cstheme="majorBidi"/>
+      <w:color w:val="2F5496" w:themeColor="accent1" w:themeShade="BF"/>
+      <w:sz w:val="26"/>
+      <w:szCs w:val="26"/>
+      <w:lang w:val="sk-SK"/>
+    </w:rPr>
+  </w:style>
+  <w:style w:type="paragraph" w:styleId="Odstavecseseznamem">
+    <w:name w:val="List Paragraph"/>
+    <w:basedOn w:val="Normln"/>
+    <w:uiPriority w:val="34"/>
+    <w:qFormat/>
+    <w:rsid w:val="00F70E55"/>
+    <w:pPr>
+      <w:ind w:left="720"/>
+      <w:contextualSpacing/>
+    </w:pPr>
   </w:style>
 </w:styles>
 </file>

</xml_diff>